<commit_message>
updated Methods and added all final phased data
</commit_message>
<xml_diff>
--- a/manuscript/MethodsOutline.docx
+++ b/manuscript/MethodsOutline.docx
@@ -3,14 +3,488 @@
 <w:document xmlns:wpc="http://schemas.microsoft.com/office/word/2010/wordprocessingCanvas" xmlns:cx="http://schemas.microsoft.com/office/drawing/2014/chartex" xmlns:cx1="http://schemas.microsoft.com/office/drawing/2015/9/8/chartex" xmlns:cx2="http://schemas.microsoft.com/office/drawing/2015/10/21/chartex" xmlns:cx3="http://schemas.microsoft.com/office/drawing/2016/5/9/chartex" xmlns:cx4="http://schemas.microsoft.com/office/drawing/2016/5/10/chartex" xmlns:cx5="http://schemas.microsoft.com/office/drawing/2016/5/11/chartex" xmlns:cx6="http://schemas.microsoft.com/office/drawing/2016/5/12/chartex" xmlns:cx7="http://schemas.microsoft.com/office/drawing/2016/5/13/chartex" xmlns:cx8="http://schemas.microsoft.com/office/drawing/2016/5/14/chartex" xmlns:mc="http://schemas.openxmlformats.org/markup-compatibility/2006" xmlns:aink="http://schemas.microsoft.com/office/drawing/2016/ink" xmlns:am3d="http://schemas.microsoft.com/office/drawing/2017/model3d" xmlns:o="urn:schemas-microsoft-com:office:office" xmlns:r="http://schemas.openxmlformats.org/officeDocument/2006/relationships" xmlns:m="http://schemas.openxmlformats.org/officeDocument/2006/math" xmlns:v="urn:schemas-microsoft-com:vml" xmlns:wp14="http://schemas.microsoft.com/office/word/2010/wordprocessingDrawing" xmlns:wp="http://schemas.openxmlformats.org/drawingml/2006/wordprocessingDrawing" xmlns:w10="urn:schemas-microsoft-com:office:word" xmlns:w="http://schemas.openxmlformats.org/wordprocessingml/2006/main" xmlns:w14="http://schemas.microsoft.com/office/word/2010/wordml" xmlns:w15="http://schemas.microsoft.com/office/word/2012/wordml" xmlns:w16cid="http://schemas.microsoft.com/office/word/2016/wordml/cid" xmlns:w16se="http://schemas.microsoft.com/office/word/2015/wordml/symex" xmlns:wpg="http://schemas.microsoft.com/office/word/2010/wordprocessingGroup" xmlns:wpi="http://schemas.microsoft.com/office/word/2010/wordprocessingInk" xmlns:wne="http://schemas.microsoft.com/office/word/2006/wordml" xmlns:wps="http://schemas.microsoft.com/office/word/2010/wordprocessingShape" mc:Ignorable="w14 w15 w16se w16cid wp14">
   <w:body>
     <w:p>
-      <w:r>
+      <w:pPr>
+        <w:rPr>
+          <w:b/>
+        </w:rPr>
+      </w:pPr>
+      <w:r>
+        <w:rPr>
+          <w:b/>
+        </w:rPr>
         <w:t>Methods</w:t>
       </w:r>
     </w:p>
     <w:p/>
     <w:p>
-      <w:r>
+      <w:pPr>
+        <w:rPr>
+          <w:b/>
+        </w:rPr>
+      </w:pPr>
+      <w:r>
+        <w:rPr>
+          <w:b/>
+        </w:rPr>
+        <w:t>S</w:t>
+      </w:r>
+      <w:r>
+        <w:rPr>
+          <w:b/>
+        </w:rPr>
+        <w:t>ubjects</w:t>
+      </w:r>
+      <w:r>
+        <w:rPr>
+          <w:b/>
+        </w:rPr>
+        <w:t>, w</w:t>
+      </w:r>
+      <w:r>
+        <w:rPr>
+          <w:b/>
+        </w:rPr>
+        <w:t xml:space="preserve">hole genome sequencing and </w:t>
+      </w:r>
+      <w:r>
+        <w:rPr>
+          <w:b/>
+          <w:i/>
+        </w:rPr>
+        <w:t>de novo</w:t>
+      </w:r>
+      <w:r>
+        <w:rPr>
+          <w:b/>
+        </w:rPr>
+        <w:t xml:space="preserve"> variant calling</w:t>
+      </w:r>
+    </w:p>
+    <w:p>
+      <w:pPr>
+        <w:ind w:firstLine="720"/>
+      </w:pPr>
+      <w:r>
+        <w:t xml:space="preserve">Patients and parents </w:t>
+      </w:r>
+      <w:r>
+        <w:t>(</w:t>
+      </w:r>
+      <w:r>
+        <w:rPr>
+          <w:i/>
+        </w:rPr>
+        <w:t>i.e.</w:t>
+      </w:r>
+      <w:r>
+        <w:t xml:space="preserve">, trios) </w:t>
+      </w:r>
+      <w:r>
+        <w:t>were enrolled in the Pediatric Cardiac Genomics Consortium (PCGC)</w:t>
+      </w:r>
+      <w:r>
+        <w:t xml:space="preserve"> </w:t>
+      </w:r>
+      <w:r>
+        <w:t>Congenital Heart Disease Network Study (CHD GENES: ClinicalTrials.gov identifier NCT01196182).</w:t>
+      </w:r>
+      <w:r>
+        <w:fldChar w:fldCharType="begin" w:fldLock="1"/>
+      </w:r>
+      <w:r>
+        <w:instrText>ADDIN CSL_CITATION {"citationItems":[{"id":"ITEM-1","itemData":{"DOI":"10.1161/CIRCRESAHA.111.300297","ISSN":"1524-4571","PMID":"23410879","abstract":"Congenital heart defects (CHD) are the leading cause of infant mortality among birth defects, and later morbidities and premature mortality remain problematic. Although genetic factors contribute significantly to cause CHD, specific genetic lesions are unknown for most patients. The National Heart, Lung, and Blood Institute-funded Pediatric Cardiac Genomics Consortium established the Congenital Heart Disease Genetic Network Study to investigate relationships between genetic factors, clinical features, and outcomes in CHD. The Pediatric Cardiac Genomics Consortium comprises 6 main and 4 satellite sites at which subjects are recruited, and medical data and biospecimens (blood, saliva, cardiovascular tissue) are collected. Core infrastructure includes an administrative/data-coordinating center, biorepository, data hub, and core laboratories (genotyping, whole-exome sequencing, candidate gene evaluation, and variant confirmation). Eligibility includes all forms of CHD. Annual follow-up is obtained for probands &lt;1-year-old. Parents are enrolled whenever available. Enrollment from December 2010 to June 2012 comprised 3772 probands. One or both parents were enrolled for 72% of probands. Proband median age is 5.5 years. The one third enrolled at age &lt;1 year are contacted annually for follow-up information. The distribution of CHD favors more complex lesions. Approximately, 11% of probands have a genetic diagnosis. Adequate DNA is available from 97% and 91% of blood and saliva samples, respectively. Genomic analyses of probands with heterotaxy, atrial septal defects, conotruncal, and left ventricular outflow tract obstructive lesions are underway. The scientific community's use of Pediatric Cardiac Genomics Consortium resources is welcome.","author":[{"dropping-particle":"","family":"Gelb","given":"Bruce","non-dropping-particle":"","parse-names":false,"suffix":""},{"dropping-particle":"","family":"Brueckner","given":"Martina","non-dropping-particle":"","parse-names":false,"suffix":""},{"dropping-particle":"","family":"Chung","given":"Wendy","non-dropping-particle":"","parse-names":false,"suffix":""},{"dropping-particle":"","family":"Goldmuntz","given":"Elizabeth","non-dropping-particle":"","parse-names":false,"suffix":""},{"dropping-particle":"","family":"Kaltman","given":"Jonathan","non-dropping-particle":"","parse-names":false,"suffix":""},{"dropping-particle":"","family":"Kaski","given":"Juan Pablo","non-dropping-particle":"","parse-names":false,"suffix":""},{"dropping-particle":"","family":"Kim","given":"Richard","non-dropping-particle":"","parse-names":false,"suffix":""},{"dropping-particle":"","family":"Kline","given":"Jennie","non-dropping-particle":"","parse-names":false,"suffix":""},{"dropping-particle":"","family":"Mercer-Rosa","given":"Laura","non-dropping-particle":"","parse-names":false,"suffix":""},{"dropping-particle":"","family":"Porter","given":"George","non-dropping-particle":"","parse-names":false,"suffix":""},{"dropping-particle":"","family":"Roberts","given":"Amy","non-dropping-particle":"","parse-names":false,"suffix":""},{"dropping-particle":"","family":"Rosenberg","given":"Ellen","non-dropping-particle":"","parse-names":false,"suffix":""},{"dropping-particle":"","family":"Seiden","given":"Howard","non-dropping-particle":"","parse-names":false,"suffix":""},{"dropping-particle":"","family":"Seidman","given":"Christine","non-dropping-particle":"","parse-names":false,"suffix":""},{"dropping-particle":"","family":"Sleeper","given":"Lynn","non-dropping-particle":"","parse-names":false,"suffix":""},{"dropping-particle":"","family":"Tennstedt","given":"Sharon","non-dropping-particle":"","parse-names":false,"suffix":""},{"dropping-particle":"","family":"Schramm","given":"Charlene","non-dropping-particle":"","parse-names":false,"suffix":""},{"dropping-particle":"","family":"Burns","given":"Kristin","non-dropping-particle":"","parse-names":false,"suffix":""},{"dropping-particle":"","family":"Pearson","given":"Gail","non-dropping-particle":"","parse-names":false,"suffix":""}],"container-title":"Circulation research","id":"ITEM-1","issue":"4","issued":{"date-parts":[["2013","3","15"]]},"page":"698-706","title":"The Congenital Heart Disease Genetic Network Study: rationale, design, and early results.","type":"article-journal","volume":"112"},"uris":["http://www.mendeley.com/documents/?uuid=0bd894d8-95aa-4336-8976-e73a2cc17e33"]}],"mendeley":{"formattedCitation":"&lt;sup&gt;1&lt;/sup&gt;","plainTextFormattedCitation":"1","previouslyFormattedCitation":"&lt;sup&gt;1&lt;/sup&gt;"},"properties":{"noteIndex":0},"schema":"https://github.com/citation-style-language/schema/raw/master/csl-citation.json"}</w:instrText>
+      </w:r>
+      <w:r>
+        <w:fldChar w:fldCharType="separate"/>
+      </w:r>
+      <w:r>
+        <w:rPr>
+          <w:noProof/>
+          <w:vertAlign w:val="superscript"/>
+        </w:rPr>
+        <w:t>1</w:t>
+      </w:r>
+      <w:r>
+        <w:fldChar w:fldCharType="end"/>
+      </w:r>
+      <w:r>
+        <w:t xml:space="preserve"> The protocols were approved by the Institutional Review Boards of Boston’s Children’s Hospital, Brigham and Women’s Hospital, Children’s Hospital of Los Angeles, Children’s Hospital of Philadelphia, Columbia University Medical Center, Great Ormond Street Hospital, Icahn School of Medicine at Mount Sinai, Rochester School of Medicine and Dentistry, Steven and Alexandra Cohen Children’s Medical Center of New York, and Yale School of Medicine. All subjects or their parents provided informed consent.</w:t>
+      </w:r>
+    </w:p>
+    <w:p>
+      <w:pPr>
+        <w:ind w:firstLine="720"/>
+      </w:pPr>
+      <w:r>
+        <w:rPr>
+          <w:i/>
+          <w:u w:val="single"/>
+        </w:rPr>
+        <w:t>Pacific Biosciences (PacBio) long-read sequencing:</w:t>
+      </w:r>
+      <w:r>
+        <w:t xml:space="preserve"> DNAs of 10 PCGC patients were sequenced with PacBio long-read sequencing</w:t>
+      </w:r>
+      <w:r>
+        <w:t xml:space="preserve"> to a depth of 5x.</w:t>
+      </w:r>
+    </w:p>
+    <w:p>
+      <w:pPr>
+        <w:ind w:firstLine="720"/>
+      </w:pPr>
+      <w:r>
+        <w:rPr>
+          <w:i/>
+          <w:u w:val="single"/>
+        </w:rPr>
+        <w:t>Illumina short-read sequencing:</w:t>
+      </w:r>
+      <w:r>
+        <w:t xml:space="preserve"> </w:t>
+      </w:r>
+      <w:r>
+        <w:t xml:space="preserve">DNAs of PCGC samples </w:t>
+      </w:r>
+      <w:r>
+        <w:t xml:space="preserve">underwent short-read sequencing </w:t>
+      </w:r>
+      <w:r>
+        <w:t>at the Baylor College of Medicine Genomic and RNA Profiling Core (n=</w:t>
+      </w:r>
+      <w:r>
+        <w:t>XXX</w:t>
+      </w:r>
+      <w:r>
+        <w:t>), the New York Genome Center (NYGC) Genomic Research Services (n=</w:t>
+      </w:r>
+      <w:r>
+        <w:t>XXX</w:t>
+      </w:r>
+      <w:r>
+        <w:t>), and the Broad Institute for Genomic Services (n=</w:t>
+      </w:r>
+      <w:r>
+        <w:t>X</w:t>
+      </w:r>
+      <w:r>
+        <w:t>X</w:t>
+      </w:r>
+      <w:r>
+        <w:t>X</w:t>
+      </w:r>
+      <w:r>
+        <w:t>) following the same protocol. Genomic DNAs from venous blood or saliva were prepared for sequencing using a PCR-free library preparation. All samples were sequenced on an Illumina Hi-</w:t>
+      </w:r>
+      <w:proofErr w:type="spellStart"/>
+      <w:r>
+        <w:t>Seq</w:t>
+      </w:r>
+      <w:proofErr w:type="spellEnd"/>
+      <w:r>
+        <w:t xml:space="preserve"> X Ten with 150-bp paired reads to a median depth &gt; 30x per individual. </w:t>
+      </w:r>
+      <w:r>
+        <w:t xml:space="preserve">Alignment, variant calling, and </w:t>
+      </w:r>
+      <w:r>
+        <w:rPr>
+          <w:i/>
+        </w:rPr>
+        <w:t>de novo</w:t>
+      </w:r>
+      <w:r>
+        <w:t xml:space="preserve"> </w:t>
+      </w:r>
+      <w:r>
+        <w:t>identification</w:t>
+      </w:r>
+      <w:r>
+        <w:t xml:space="preserve"> were performed as described previously (cite WGS paper).</w:t>
+      </w:r>
+    </w:p>
+    <w:p/>
+    <w:p>
+      <w:r>
+        <w:rPr>
+          <w:b/>
+        </w:rPr>
         <w:t>Phasing</w:t>
+      </w:r>
+    </w:p>
+    <w:p>
+      <w:pPr>
+        <w:ind w:firstLine="720"/>
+      </w:pPr>
+      <w:proofErr w:type="spellStart"/>
+      <w:r>
+        <w:t>Whatshap</w:t>
+      </w:r>
+      <w:proofErr w:type="spellEnd"/>
+      <w:r>
+        <w:t xml:space="preserve"> (0.16) was used to phase </w:t>
+      </w:r>
+      <w:r>
+        <w:t>DNVs</w:t>
+      </w:r>
+      <w:r>
+        <w:t xml:space="preserve"> through read-back phasing</w:t>
+      </w:r>
+      <w:r>
+        <w:t>.</w:t>
+      </w:r>
+      <w:r>
+        <w:fldChar w:fldCharType="begin" w:fldLock="1"/>
+      </w:r>
+      <w:r>
+        <w:instrText>ADDIN CSL_CITATION {"citationItems":[{"id":"ITEM-1","itemData":{"DOI":"10.1101/085050","abstract":"Read-based phasing allows to reconstruct the haplotype structure of a sample purely from sequencing reads. While phasing is a required step for answering questions about population genetics, compound heterozygosity, and to aid in clinical decision making, there has been a lack of an accurate, usable and standards-based software. WhatsHap is a production-ready tool for highly accurate read-based phasing. It was designed from the beginning to leverage third-generation sequencing technologies, whose long reads can span many variants and are therefore ideal for phasing. WhatsHap works also well with second-generation data, is easy to use and will phase not only SNVs, but also indels and other variants. It is unique in its ability to combine read-based with genetic phasing, allowing to further improve accuracy if multiple related samples are provided.","author":[{"dropping-particle":"","family":"Martin","given":"Marcel","non-dropping-particle":"","parse-names":false,"suffix":""},{"dropping-particle":"","family":"Patterson","given":"Murray","non-dropping-particle":"","parse-names":false,"suffix":""},{"dropping-particle":"","family":"Garg","given":"Shilpa","non-dropping-particle":"","parse-names":false,"suffix":""},{"dropping-particle":"","family":"Fischer","given":"Sarah O.","non-dropping-particle":"","parse-names":false,"suffix":""},{"dropping-particle":"","family":"Pisanti","given":"Nadia","non-dropping-particle":"","parse-names":false,"suffix":""},{"dropping-particle":"","family":"Klau","given":"Gunnar W.","non-dropping-particle":"","parse-names":false,"suffix":""},{"dropping-particle":"","family":"Schoenhuth","given":"Alexander","non-dropping-particle":"","parse-names":false,"suffix":""},{"dropping-particle":"","family":"Marschall","given":"Tobias","non-dropping-particle":"","parse-names":false,"suffix":""}],"container-title":"bioRxiv","id":"ITEM-1","issued":{"date-parts":[["2016","11","14"]]},"page":"085050","publisher":"Cold Spring Harbor Laboratory","title":"WhatsHap: fast and accurate read-based phasing","type":"article-journal"},"uris":["http://www.mendeley.com/documents/?uuid=f13fa170-28b4-3340-81ba-b61e8e5fae46"]}],"mendeley":{"formattedCitation":"&lt;sup&gt;2&lt;/sup&gt;","plainTextFormattedCitation":"2"},"properties":{"noteIndex":0},"schema":"https://github.com/citation-style-language/schema/raw/master/csl-citation.json"}</w:instrText>
+      </w:r>
+      <w:r>
+        <w:fldChar w:fldCharType="separate"/>
+      </w:r>
+      <w:r>
+        <w:rPr>
+          <w:noProof/>
+          <w:vertAlign w:val="superscript"/>
+        </w:rPr>
+        <w:t>2</w:t>
+      </w:r>
+      <w:r>
+        <w:fldChar w:fldCharType="end"/>
+      </w:r>
+      <w:r>
+        <w:t xml:space="preserve"> </w:t>
+      </w:r>
+      <w:r>
+        <w:t>Inputs were either the short- and long-read alignment files, the trio VCF generated from Illumina short-read sequencing. Indels were used for short- but not long-read phasing (</w:t>
+      </w:r>
+      <w:r>
+        <w:rPr>
+          <w:i/>
+        </w:rPr>
+        <w:t>i.e.</w:t>
+      </w:r>
+      <w:r>
+        <w:t xml:space="preserve">, did not use </w:t>
+      </w:r>
+      <w:proofErr w:type="spellStart"/>
+      <w:r>
+        <w:t>whatshap</w:t>
+      </w:r>
+      <w:proofErr w:type="spellEnd"/>
+      <w:r>
+        <w:t xml:space="preserve"> --indel flag for PacBio data). The output</w:t>
+      </w:r>
+      <w:r>
+        <w:t xml:space="preserve"> was a phased</w:t>
+      </w:r>
+      <w:r>
+        <w:t xml:space="preserve"> VC</w:t>
+      </w:r>
+      <w:r>
+        <w:t>F, with the full trio and the proband’s variants phased</w:t>
+      </w:r>
+      <w:r>
+        <w:t>.</w:t>
+      </w:r>
+    </w:p>
+    <w:p>
+      <w:pPr>
+        <w:ind w:firstLine="720"/>
+      </w:pPr>
+      <w:r>
+        <w:t>Following phasing, DNVs were programmatically assigned to the parent</w:t>
+      </w:r>
+      <w:r>
+        <w:t xml:space="preserve"> </w:t>
+      </w:r>
+      <w:r>
+        <w:t>of</w:t>
+      </w:r>
+      <w:r>
+        <w:t xml:space="preserve"> </w:t>
+      </w:r>
+      <w:r>
+        <w:t>origin.</w:t>
+      </w:r>
+      <w:r>
+        <w:t xml:space="preserve"> </w:t>
+      </w:r>
+      <w:proofErr w:type="spellStart"/>
+      <w:r>
+        <w:t>Whasthap</w:t>
+      </w:r>
+      <w:proofErr w:type="spellEnd"/>
+      <w:r>
+        <w:t xml:space="preserve"> was used to generate a GTF from the </w:t>
+      </w:r>
+      <w:r>
+        <w:t>phased VCF, where the GTF genomic coordinates represented haplotype blocks of contiguously phased variants.</w:t>
+      </w:r>
+      <w:r>
+        <w:t xml:space="preserve"> DNVs were assigned to a parent of origin if ≥85% of informative variants in (</w:t>
+      </w:r>
+      <w:r>
+        <w:rPr>
+          <w:i/>
+        </w:rPr>
+        <w:t>i.e.</w:t>
+      </w:r>
+      <w:r>
+        <w:t>, variants in a haplotype block) were assigned to that parent.</w:t>
+      </w:r>
+    </w:p>
+    <w:p>
+      <w:pPr>
+        <w:ind w:firstLine="720"/>
+      </w:pPr>
+      <w:r>
+        <w:t xml:space="preserve">For PacBio data, </w:t>
+      </w:r>
+      <w:r>
+        <w:rPr>
+          <w:i/>
+        </w:rPr>
+        <w:t>de novo</w:t>
+      </w:r>
+      <w:r>
+        <w:t xml:space="preserve"> </w:t>
+      </w:r>
+      <w:r>
+        <w:t xml:space="preserve">indels were phased manually with the </w:t>
+      </w:r>
+      <w:r>
+        <w:t>I</w:t>
+      </w:r>
+      <w:r>
+        <w:t>ntegrat</w:t>
+      </w:r>
+      <w:r>
+        <w:t>ive</w:t>
+      </w:r>
+      <w:r>
+        <w:t xml:space="preserve"> </w:t>
+      </w:r>
+      <w:r>
+        <w:t>G</w:t>
+      </w:r>
+      <w:r>
+        <w:t xml:space="preserve">enomics </w:t>
+      </w:r>
+      <w:r>
+        <w:t>V</w:t>
+      </w:r>
+      <w:r>
+        <w:t>iewer (IGV).</w:t>
+      </w:r>
+      <w:r>
+        <w:fldChar w:fldCharType="begin" w:fldLock="1"/>
+      </w:r>
+      <w:r>
+        <w:instrText>ADDIN CSL_CITATION {"citationItems":[{"id":"ITEM-1","itemData":{"DOI":"10.1038/nbt.1754","ISSN":"1546-1696","PMID":"21221095","author":[{"dropping-particle":"","family":"Robinson","given":"James T","non-dropping-particle":"","parse-names":false,"suffix":""},{"dropping-particle":"","family":"Thorvaldsdóttir","given":"Helga","non-dropping-particle":"","parse-names":false,"suffix":""},{"dropping-particle":"","family":"Winckler","given":"Wendy","non-dropping-particle":"","parse-names":false,"suffix":""},{"dropping-particle":"","family":"Guttman","given":"Mitchell","non-dropping-particle":"","parse-names":false,"suffix":""},{"dropping-particle":"","family":"Lander","given":"Eric S","non-dropping-particle":"","parse-names":false,"suffix":""},{"dropping-particle":"","family":"Getz","given":"Gad","non-dropping-particle":"","parse-names":false,"suffix":""},{"dropping-particle":"","family":"Mesirov","given":"Jill P","non-dropping-particle":"","parse-names":false,"suffix":""}],"container-title":"Nature biotechnology","id":"ITEM-1","issue":"1","issued":{"date-parts":[["2011","1"]]},"page":"24-6","publisher":"Nature Publishing Group, a division of Macmillan Publishers Limited. All Rights Reserved.","title":"Integrative genomics viewer.","title-short":"Nat Biotech","type":"article-journal","volume":"29"},"uris":["http://www.mendeley.com/documents/?uuid=c90bcd59-0274-4242-b9d7-1f8afdb472e3"]}],"mendeley":{"formattedCitation":"&lt;sup&gt;3&lt;/sup&gt;","plainTextFormattedCitation":"3","previouslyFormattedCitation":"&lt;sup&gt;2&lt;/sup&gt;"},"properties":{"noteIndex":0},"schema":"https://github.com/citation-style-language/schema/raw/master/csl-citation.json"}</w:instrText>
+      </w:r>
+      <w:r>
+        <w:fldChar w:fldCharType="separate"/>
+      </w:r>
+      <w:r>
+        <w:rPr>
+          <w:noProof/>
+          <w:vertAlign w:val="superscript"/>
+        </w:rPr>
+        <w:t>3</w:t>
+      </w:r>
+      <w:r>
+        <w:fldChar w:fldCharType="end"/>
+      </w:r>
+      <w:r>
+        <w:t xml:space="preserve"> </w:t>
+      </w:r>
+      <w:r>
+        <w:t xml:space="preserve">For each </w:t>
+      </w:r>
+      <w:r>
+        <w:rPr>
+          <w:i/>
+        </w:rPr>
+        <w:t>de novo</w:t>
+      </w:r>
+      <w:r>
+        <w:t xml:space="preserve"> indel</w:t>
+      </w:r>
+      <w:r>
+        <w:t>, we identified the 2-5 highest confidence reads (with Reference/Alternative alleles)</w:t>
+      </w:r>
+      <w:r>
+        <w:t xml:space="preserve">. These reads were highlighted with IGV and we identified inherited single nucleotide variants (SNVs) on the </w:t>
+      </w:r>
+      <w:r>
+        <w:t xml:space="preserve">informative </w:t>
+      </w:r>
+      <w:r>
+        <w:t>read</w:t>
+      </w:r>
+      <w:r>
+        <w:t>s</w:t>
+      </w:r>
+      <w:r>
+        <w:t xml:space="preserve">. </w:t>
+      </w:r>
+      <w:r>
+        <w:t xml:space="preserve">We then assigned the </w:t>
+      </w:r>
+      <w:r>
+        <w:rPr>
+          <w:i/>
+        </w:rPr>
+        <w:t xml:space="preserve">de novo </w:t>
+      </w:r>
+      <w:r>
+        <w:t xml:space="preserve">indel to the parent of origin </w:t>
+      </w:r>
+      <w:r>
+        <w:t>if all SNVs on the informative reads were in agreement.</w:t>
+      </w:r>
+      <w:r>
+        <w:t xml:space="preserve"> We validated this heuristic approach with the </w:t>
+      </w:r>
+      <w:r>
+        <w:rPr>
+          <w:i/>
+        </w:rPr>
+        <w:t>de novo</w:t>
+      </w:r>
+      <w:r>
+        <w:t xml:space="preserve"> indels phased using Illumina short-read sequencing.</w:t>
+      </w:r>
+      <w:r>
+        <w:t xml:space="preserve"> IGV plots used for </w:t>
+      </w:r>
+      <w:r>
+        <w:rPr>
+          <w:i/>
+        </w:rPr>
+        <w:t>de novo</w:t>
+      </w:r>
+      <w:r>
+        <w:t xml:space="preserve"> indel phasing are provided in the code repository (see </w:t>
+      </w:r>
+      <w:r>
+        <w:rPr>
+          <w:b/>
+        </w:rPr>
+        <w:t>URLs</w:t>
+      </w:r>
+      <w:r>
+        <w:t>)</w:t>
+      </w:r>
+      <w:r>
+        <w:t>.</w:t>
+      </w:r>
+    </w:p>
+    <w:p/>
+    <w:p>
+      <w:r>
+        <w:t>Replicating Iceland Results</w:t>
       </w:r>
     </w:p>
     <w:p>
@@ -22,16 +496,52 @@
         </w:numPr>
       </w:pPr>
       <w:r>
-        <w:t xml:space="preserve">Used Whatshap 0.16 to phase previously identified </w:t>
-      </w:r>
-      <w:r>
-        <w:rPr>
-          <w:i/>
-        </w:rPr>
-        <w:t>de novo</w:t>
-      </w:r>
-      <w:r>
-        <w:t xml:space="preserve"> variants in 10 probands. </w:t>
+        <w:t xml:space="preserve">Used Ref and Alt columns of </w:t>
+      </w:r>
+      <w:proofErr w:type="spellStart"/>
+      <w:r>
+        <w:t>dataframe</w:t>
+      </w:r>
+      <w:proofErr w:type="spellEnd"/>
+      <w:r>
+        <w:t xml:space="preserve"> to classify SNPs into mutational classes (C &gt; A,</w:t>
+      </w:r>
+    </w:p>
+    <w:p>
+      <w:pPr>
+        <w:pStyle w:val="ListParagraph"/>
+      </w:pPr>
+      <w:r>
+        <w:lastRenderedPageBreak/>
+        <w:t xml:space="preserve">C &gt; T, C &gt; G, T &gt; A, T &gt; C, CpG &gt; </w:t>
+      </w:r>
+      <w:proofErr w:type="spellStart"/>
+      <w:r>
+        <w:t>TpG</w:t>
+      </w:r>
+      <w:proofErr w:type="spellEnd"/>
+      <w:r>
+        <w:t>) and included indels as their own mutational class</w:t>
+      </w:r>
+    </w:p>
+    <w:p>
+      <w:pPr>
+        <w:pStyle w:val="ListParagraph"/>
+        <w:numPr>
+          <w:ilvl w:val="0"/>
+          <w:numId w:val="1"/>
+        </w:numPr>
+      </w:pPr>
+      <w:r>
+        <w:t xml:space="preserve">In order to get CpG &gt; </w:t>
+      </w:r>
+      <w:proofErr w:type="spellStart"/>
+      <w:r>
+        <w:t>TpG</w:t>
+      </w:r>
+      <w:proofErr w:type="spellEnd"/>
+      <w:r>
+        <w:t xml:space="preserve"> mutations:</w:t>
       </w:r>
     </w:p>
     <w:p>
@@ -43,7 +553,23 @@
         </w:numPr>
       </w:pPr>
       <w:r>
-        <w:t>Input VCF file included complete trio</w:t>
+        <w:t xml:space="preserve">Used </w:t>
+      </w:r>
+      <w:proofErr w:type="spellStart"/>
+      <w:r>
+        <w:t>bedtools</w:t>
+      </w:r>
+      <w:proofErr w:type="spellEnd"/>
+      <w:r>
+        <w:t xml:space="preserve"> </w:t>
+      </w:r>
+      <w:proofErr w:type="spellStart"/>
+      <w:r>
+        <w:t>getfasta</w:t>
+      </w:r>
+      <w:proofErr w:type="spellEnd"/>
+      <w:r>
+        <w:t xml:space="preserve"> with hg38 reference file to get the single nucleotides on either side of the SNP and marked every SNP that was a C adjacent to a G, or a G adjacent to a C as CpG</w:t>
       </w:r>
     </w:p>
     <w:p>
@@ -55,7 +581,86 @@
         </w:numPr>
       </w:pPr>
       <w:r>
-        <w:t>Output VCF file included complete trio, proband’s variants were phased</w:t>
+        <w:t xml:space="preserve">The </w:t>
+      </w:r>
+      <w:r>
+        <w:rPr>
+          <w:i/>
+        </w:rPr>
+        <w:t>de novo</w:t>
+      </w:r>
+      <w:r>
+        <w:t xml:space="preserve"> variants that were annotated as being in CpG regions and were C &gt; T mutations classified as CpG &gt; </w:t>
+      </w:r>
+      <w:proofErr w:type="spellStart"/>
+      <w:r>
+        <w:t>TpG</w:t>
+      </w:r>
+      <w:bookmarkStart w:id="0" w:name="_GoBack"/>
+      <w:bookmarkEnd w:id="0"/>
+      <w:proofErr w:type="spellEnd"/>
+      <w:r>
+        <w:t xml:space="preserve">, the </w:t>
+      </w:r>
+      <w:r>
+        <w:rPr>
+          <w:i/>
+        </w:rPr>
+        <w:t>de novo</w:t>
+      </w:r>
+      <w:r>
+        <w:t xml:space="preserve"> variants that were C &gt; T but were not in CpG regions were classified as C &gt; T (no overlap between the two)</w:t>
+      </w:r>
+    </w:p>
+    <w:p>
+      <w:pPr>
+        <w:pStyle w:val="ListParagraph"/>
+        <w:numPr>
+          <w:ilvl w:val="0"/>
+          <w:numId w:val="1"/>
+        </w:numPr>
+      </w:pPr>
+      <w:r>
+        <w:t xml:space="preserve">Calculated the fraction of phased </w:t>
+      </w:r>
+      <w:r>
+        <w:rPr>
+          <w:i/>
+        </w:rPr>
+        <w:t xml:space="preserve">de novo </w:t>
+      </w:r>
+      <w:r>
+        <w:t>variants that were components of each mutational class and created bar chart to compare those assigned to mother versus father as parent of origin for each class</w:t>
+      </w:r>
+    </w:p>
+    <w:p>
+      <w:pPr>
+        <w:pStyle w:val="ListParagraph"/>
+        <w:numPr>
+          <w:ilvl w:val="0"/>
+          <w:numId w:val="1"/>
+        </w:numPr>
+      </w:pPr>
+      <w:r>
+        <w:t>Plotted these fractions for each proband against the age of the mother and age of the father to look for associations with parental age</w:t>
+      </w:r>
+    </w:p>
+    <w:p/>
+    <w:p>
+      <w:r>
+        <w:t>Classifying Indels</w:t>
+      </w:r>
+    </w:p>
+    <w:p>
+      <w:pPr>
+        <w:pStyle w:val="ListParagraph"/>
+        <w:numPr>
+          <w:ilvl w:val="0"/>
+          <w:numId w:val="1"/>
+        </w:numPr>
+      </w:pPr>
+      <w:r>
+        <w:t>Developed Python package to automate this process</w:t>
       </w:r>
     </w:p>
     <w:p>
@@ -67,8 +672,13 @@
         </w:numPr>
       </w:pPr>
       <w:r>
-        <w:t>Did not include indels in phasing (did not use –indel flag)</w:t>
-      </w:r>
+        <w:t xml:space="preserve">Named </w:t>
+      </w:r>
+      <w:proofErr w:type="spellStart"/>
+      <w:r>
+        <w:t>sorting_hat</w:t>
+      </w:r>
+      <w:proofErr w:type="spellEnd"/>
     </w:p>
     <w:p>
       <w:pPr>
@@ -79,16 +689,7 @@
         </w:numPr>
       </w:pPr>
       <w:r>
-        <w:t xml:space="preserve">Programmatically assigned </w:t>
-      </w:r>
-      <w:r>
-        <w:rPr>
-          <w:i/>
-        </w:rPr>
-        <w:t>de novo</w:t>
-      </w:r>
-      <w:r>
-        <w:t xml:space="preserve"> variants to parent of origin</w:t>
+        <w:t>Three classes: HR, CCC, non-CCC</w:t>
       </w:r>
     </w:p>
     <w:p>
@@ -100,16 +701,7 @@
         </w:numPr>
       </w:pPr>
       <w:r>
-        <w:t xml:space="preserve">Generated GTF file from phased VCF using Whatshap in order to get haplotype blocks; this helped establish boundaries for which informative variants we were able to use to assign </w:t>
-      </w:r>
-      <w:r>
-        <w:rPr>
-          <w:i/>
-        </w:rPr>
-        <w:t xml:space="preserve">de novo </w:t>
-      </w:r>
-      <w:r>
-        <w:t>variants to a parent of origin</w:t>
+        <w:t>HR: homopolymer run (mutation is in a region where there are 6 or more copies of the nucleotide being inserted or deleted)</w:t>
       </w:r>
     </w:p>
     <w:p>
@@ -121,13 +713,19 @@
         </w:numPr>
       </w:pPr>
       <w:r>
-        <w:rPr>
-          <w:i/>
-        </w:rPr>
-        <w:t xml:space="preserve">de novo </w:t>
-      </w:r>
-      <w:r>
-        <w:t>variants were assigned to a parent of origin if &gt;=85% of the informative variants were assigned to that parent</w:t>
+        <w:t>CCC: change in copy count (the sequence being inserted or deleted has 1 or more repeats in the mutation region)</w:t>
+      </w:r>
+    </w:p>
+    <w:p>
+      <w:pPr>
+        <w:pStyle w:val="ListParagraph"/>
+        <w:numPr>
+          <w:ilvl w:val="1"/>
+          <w:numId w:val="1"/>
+        </w:numPr>
+      </w:pPr>
+      <w:r>
+        <w:t>non-CCC: no change in copy count (the sequence being inserted or deleted is not repeated in the mutation region)</w:t>
       </w:r>
     </w:p>
     <w:p>
@@ -139,7 +737,23 @@
         </w:numPr>
       </w:pPr>
       <w:r>
-        <w:t>Manually phased indels using IGV</w:t>
+        <w:t xml:space="preserve">Used </w:t>
+      </w:r>
+      <w:proofErr w:type="spellStart"/>
+      <w:r>
+        <w:t>bedtools</w:t>
+      </w:r>
+      <w:proofErr w:type="spellEnd"/>
+      <w:r>
+        <w:t xml:space="preserve"> </w:t>
+      </w:r>
+      <w:proofErr w:type="spellStart"/>
+      <w:r>
+        <w:t>getfasta</w:t>
+      </w:r>
+      <w:proofErr w:type="spellEnd"/>
+      <w:r>
+        <w:t xml:space="preserve"> to get bases surrounding the indel</w:t>
       </w:r>
     </w:p>
     <w:p>
@@ -151,7 +765,7 @@
         </w:numPr>
       </w:pPr>
       <w:r>
-        <w:t>Used Illumina data to choose Pacbio reads that we were confident were either Ref or Alt reads</w:t>
+        <w:t>If the indel was a single nucleotide, collected 6 bases on either side of the indel</w:t>
       </w:r>
     </w:p>
     <w:p>
@@ -163,13 +777,7 @@
         </w:numPr>
       </w:pPr>
       <w:r>
-        <w:t>Highlighted reads and looked for informative SNPs on the same reads</w:t>
-      </w:r>
-    </w:p>
-    <w:p/>
-    <w:p>
-      <w:r>
-        <w:t>Replicating Iceland Results</w:t>
+        <w:t>If the indel was a sequence of 2 or more bases, collected 2*length of sequence bases on either side of the indel</w:t>
       </w:r>
     </w:p>
     <w:p>
@@ -181,15 +789,55 @@
         </w:numPr>
       </w:pPr>
       <w:r>
-        <w:t>Used Ref and Alt columns of dataframe to classify SNPs into mutational classes (C &gt; A,</w:t>
-      </w:r>
-    </w:p>
-    <w:p>
-      <w:pPr>
-        <w:pStyle w:val="ListParagraph"/>
-      </w:pPr>
-      <w:r>
-        <w:t>C &gt; T, C &gt; G, T &gt; A, T &gt; C, CpG &gt; TpG) and included indels as their own mutational class</w:t>
+        <w:t>Compared indel sequence to adjacent sequence of equal length</w:t>
+      </w:r>
+    </w:p>
+    <w:p>
+      <w:pPr>
+        <w:pStyle w:val="ListParagraph"/>
+        <w:numPr>
+          <w:ilvl w:val="1"/>
+          <w:numId w:val="1"/>
+        </w:numPr>
+      </w:pPr>
+      <w:r>
+        <w:t>If the indel sequence and adjacent sequence were the same:</w:t>
+      </w:r>
+    </w:p>
+    <w:p>
+      <w:pPr>
+        <w:pStyle w:val="ListParagraph"/>
+        <w:numPr>
+          <w:ilvl w:val="2"/>
+          <w:numId w:val="1"/>
+        </w:numPr>
+      </w:pPr>
+      <w:r>
+        <w:t>If the indel sequence was a single nucleotide, checked for 6 adjacent copies to see if it was HR</w:t>
+      </w:r>
+    </w:p>
+    <w:p>
+      <w:pPr>
+        <w:pStyle w:val="ListParagraph"/>
+        <w:numPr>
+          <w:ilvl w:val="2"/>
+          <w:numId w:val="1"/>
+        </w:numPr>
+      </w:pPr>
+      <w:r>
+        <w:t>Otherwise, assigned as CCC</w:t>
+      </w:r>
+    </w:p>
+    <w:p>
+      <w:pPr>
+        <w:pStyle w:val="ListParagraph"/>
+        <w:numPr>
+          <w:ilvl w:val="1"/>
+          <w:numId w:val="1"/>
+        </w:numPr>
+      </w:pPr>
+      <w:r>
+        <w:t>If the indel sequence and adjacent sequence were not the same, assigned as non-CCC</w:t>
       </w:r>
     </w:p>
     <w:p>
@@ -201,300 +849,304 @@
         </w:numPr>
       </w:pPr>
       <w:r>
-        <w:t>In order to get CpG &gt; TpG mutations:</w:t>
-      </w:r>
-    </w:p>
-    <w:p>
-      <w:pPr>
-        <w:pStyle w:val="ListParagraph"/>
-        <w:numPr>
-          <w:ilvl w:val="1"/>
-          <w:numId w:val="1"/>
-        </w:numPr>
-      </w:pPr>
-      <w:r>
-        <w:t>Used bedtools getfasta with hg38 reference file to get the single nucleotides on either side of the SNP and marked every SNP that was a C adjacent to a G, or a G adjacent to a C as CpG</w:t>
-      </w:r>
-    </w:p>
-    <w:p>
-      <w:pPr>
-        <w:pStyle w:val="ListParagraph"/>
-        <w:numPr>
-          <w:ilvl w:val="1"/>
-          <w:numId w:val="1"/>
-        </w:numPr>
-      </w:pPr>
-      <w:r>
-        <w:t xml:space="preserve">The </w:t>
-      </w:r>
-      <w:r>
-        <w:rPr>
+        <w:t xml:space="preserve">Downloaded </w:t>
+      </w:r>
+      <w:proofErr w:type="spellStart"/>
+      <w:r>
+        <w:t>RepeatMasker</w:t>
+      </w:r>
+      <w:proofErr w:type="spellEnd"/>
+      <w:r>
+        <w:t xml:space="preserve"> from UCSC Genome Browser to obtain repeat name, repeat class, and family if the indel was in a repeat region</w:t>
+      </w:r>
+    </w:p>
+    <w:p/>
+    <w:p/>
+    <w:p>
+      <w:pPr>
+        <w:rPr>
+          <w:b/>
+        </w:rPr>
+      </w:pPr>
+      <w:r>
+        <w:rPr>
+          <w:b/>
+        </w:rPr>
+        <w:t>URLS</w:t>
+      </w:r>
+    </w:p>
+    <w:p>
+      <w:r>
+        <w:t>Code</w:t>
+      </w:r>
+      <w:r>
+        <w:t xml:space="preserve">: </w:t>
+      </w:r>
+      <w:hyperlink r:id="rId6" w:history="1">
+        <w:r>
+          <w:rPr>
+            <w:rStyle w:val="Hyperlink"/>
+          </w:rPr>
+          <w:t>https://github.com/allisonseiden/longreadclustersequencing/</w:t>
+        </w:r>
+      </w:hyperlink>
+    </w:p>
+    <w:p/>
+    <w:p>
+      <w:pPr>
+        <w:rPr>
+          <w:b/>
+        </w:rPr>
+      </w:pPr>
+      <w:r>
+        <w:rPr>
+          <w:b/>
+        </w:rPr>
+        <w:t>References</w:t>
+      </w:r>
+    </w:p>
+    <w:p>
+      <w:pPr>
+        <w:rPr>
+          <w:b/>
+        </w:rPr>
+      </w:pPr>
+    </w:p>
+    <w:p>
+      <w:pPr>
+        <w:widowControl w:val="0"/>
+        <w:autoSpaceDE w:val="0"/>
+        <w:autoSpaceDN w:val="0"/>
+        <w:adjustRightInd w:val="0"/>
+        <w:ind w:left="640" w:hanging="640"/>
+        <w:rPr>
+          <w:rFonts w:ascii="Calibri" w:hAnsi="Calibri" w:cs="Calibri"/>
+          <w:noProof/>
+        </w:rPr>
+      </w:pPr>
+      <w:r>
+        <w:lastRenderedPageBreak/>
+        <w:fldChar w:fldCharType="begin" w:fldLock="1"/>
+      </w:r>
+      <w:r>
+        <w:instrText xml:space="preserve">ADDIN Mendeley Bibliography CSL_BIBLIOGRAPHY </w:instrText>
+      </w:r>
+      <w:r>
+        <w:fldChar w:fldCharType="separate"/>
+      </w:r>
+      <w:r>
+        <w:rPr>
+          <w:rFonts w:ascii="Calibri" w:hAnsi="Calibri" w:cs="Calibri"/>
+          <w:noProof/>
+        </w:rPr>
+        <w:t>1.</w:t>
+      </w:r>
+      <w:r>
+        <w:rPr>
+          <w:rFonts w:ascii="Calibri" w:hAnsi="Calibri" w:cs="Calibri"/>
+          <w:noProof/>
+        </w:rPr>
+        <w:tab/>
+        <w:t xml:space="preserve">Gelb, B. </w:t>
+      </w:r>
+      <w:r>
+        <w:rPr>
+          <w:rFonts w:ascii="Calibri" w:hAnsi="Calibri" w:cs="Calibri"/>
           <w:i/>
-        </w:rPr>
-        <w:t>de novo</w:t>
-      </w:r>
-      <w:r>
-        <w:t xml:space="preserve"> variants that were annotated as being in CpG regions and were C &gt; T mutations classified as CpG &gt; TpG, the </w:t>
-      </w:r>
-      <w:r>
-        <w:rPr>
+          <w:iCs/>
+          <w:noProof/>
+        </w:rPr>
+        <w:t>et al.</w:t>
+      </w:r>
+      <w:r>
+        <w:rPr>
+          <w:rFonts w:ascii="Calibri" w:hAnsi="Calibri" w:cs="Calibri"/>
+          <w:noProof/>
+        </w:rPr>
+        <w:t xml:space="preserve"> The Congenital Heart Disease Genetic Network Study: rationale, design, and early results. </w:t>
+      </w:r>
+      <w:r>
+        <w:rPr>
+          <w:rFonts w:ascii="Calibri" w:hAnsi="Calibri" w:cs="Calibri"/>
           <w:i/>
-        </w:rPr>
-        <w:t>de novo</w:t>
-      </w:r>
-      <w:r>
-        <w:t xml:space="preserve"> variants that were C &gt; T but were not in CpG regions were classified as C &gt; T (no overlap between the two)</w:t>
-      </w:r>
-    </w:p>
-    <w:p>
-      <w:pPr>
-        <w:pStyle w:val="ListParagraph"/>
-        <w:numPr>
-          <w:ilvl w:val="0"/>
-          <w:numId w:val="1"/>
-        </w:numPr>
-      </w:pPr>
-      <w:r>
-        <w:t xml:space="preserve">Calculated the fraction of phased </w:t>
-      </w:r>
-      <w:r>
-        <w:rPr>
+          <w:iCs/>
+          <w:noProof/>
+        </w:rPr>
+        <w:t>Circ. Res.</w:t>
+      </w:r>
+      <w:r>
+        <w:rPr>
+          <w:rFonts w:ascii="Calibri" w:hAnsi="Calibri" w:cs="Calibri"/>
+          <w:noProof/>
+        </w:rPr>
+        <w:t xml:space="preserve"> </w:t>
+      </w:r>
+      <w:r>
+        <w:rPr>
+          <w:rFonts w:ascii="Calibri" w:hAnsi="Calibri" w:cs="Calibri"/>
+          <w:b/>
+          <w:bCs/>
+          <w:noProof/>
+        </w:rPr>
+        <w:t>112,</w:t>
+      </w:r>
+      <w:r>
+        <w:rPr>
+          <w:rFonts w:ascii="Calibri" w:hAnsi="Calibri" w:cs="Calibri"/>
+          <w:noProof/>
+        </w:rPr>
+        <w:t xml:space="preserve"> 698–706 (2013).</w:t>
+      </w:r>
+    </w:p>
+    <w:p>
+      <w:pPr>
+        <w:widowControl w:val="0"/>
+        <w:autoSpaceDE w:val="0"/>
+        <w:autoSpaceDN w:val="0"/>
+        <w:adjustRightInd w:val="0"/>
+        <w:ind w:left="640" w:hanging="640"/>
+        <w:rPr>
+          <w:rFonts w:ascii="Calibri" w:hAnsi="Calibri" w:cs="Calibri"/>
+          <w:noProof/>
+        </w:rPr>
+      </w:pPr>
+      <w:r>
+        <w:rPr>
+          <w:rFonts w:ascii="Calibri" w:hAnsi="Calibri" w:cs="Calibri"/>
+          <w:noProof/>
+        </w:rPr>
+        <w:t>2.</w:t>
+      </w:r>
+      <w:r>
+        <w:rPr>
+          <w:rFonts w:ascii="Calibri" w:hAnsi="Calibri" w:cs="Calibri"/>
+          <w:noProof/>
+        </w:rPr>
+        <w:tab/>
+        <w:t xml:space="preserve">Martin, M. </w:t>
+      </w:r>
+      <w:r>
+        <w:rPr>
+          <w:rFonts w:ascii="Calibri" w:hAnsi="Calibri" w:cs="Calibri"/>
           <w:i/>
-        </w:rPr>
-        <w:t xml:space="preserve">de novo </w:t>
-      </w:r>
-      <w:r>
-        <w:t>variants that were components of each mutational class and created bar chart to compare those assigned to mother versus father as parent of origin for each class</w:t>
-      </w:r>
-    </w:p>
-    <w:p>
-      <w:pPr>
-        <w:pStyle w:val="ListParagraph"/>
-        <w:numPr>
-          <w:ilvl w:val="0"/>
-          <w:numId w:val="1"/>
-        </w:numPr>
-      </w:pPr>
-      <w:r>
-        <w:t>Plotted these fractions for each proband against the age of the mother and age of the father to look for associations with parental age</w:t>
+          <w:iCs/>
+          <w:noProof/>
+        </w:rPr>
+        <w:t>et al.</w:t>
+      </w:r>
+      <w:r>
+        <w:rPr>
+          <w:rFonts w:ascii="Calibri" w:hAnsi="Calibri" w:cs="Calibri"/>
+          <w:noProof/>
+        </w:rPr>
+        <w:t xml:space="preserve"> WhatsHap: fast and accurate read-based phasing. </w:t>
+      </w:r>
+      <w:r>
+        <w:rPr>
+          <w:rFonts w:ascii="Calibri" w:hAnsi="Calibri" w:cs="Calibri"/>
+          <w:i/>
+          <w:iCs/>
+          <w:noProof/>
+        </w:rPr>
+        <w:t>bioRxiv</w:t>
+      </w:r>
+      <w:r>
+        <w:rPr>
+          <w:rFonts w:ascii="Calibri" w:hAnsi="Calibri" w:cs="Calibri"/>
+          <w:noProof/>
+        </w:rPr>
+        <w:t xml:space="preserve"> 085050 (2016). doi:10.1101/085050</w:t>
+      </w:r>
+    </w:p>
+    <w:p>
+      <w:pPr>
+        <w:widowControl w:val="0"/>
+        <w:autoSpaceDE w:val="0"/>
+        <w:autoSpaceDN w:val="0"/>
+        <w:adjustRightInd w:val="0"/>
+        <w:ind w:left="640" w:hanging="640"/>
+        <w:rPr>
+          <w:rFonts w:ascii="Calibri" w:hAnsi="Calibri" w:cs="Calibri"/>
+          <w:noProof/>
+        </w:rPr>
+      </w:pPr>
+      <w:r>
+        <w:rPr>
+          <w:rFonts w:ascii="Calibri" w:hAnsi="Calibri" w:cs="Calibri"/>
+          <w:noProof/>
+        </w:rPr>
+        <w:t>3.</w:t>
+      </w:r>
+      <w:r>
+        <w:rPr>
+          <w:rFonts w:ascii="Calibri" w:hAnsi="Calibri" w:cs="Calibri"/>
+          <w:noProof/>
+        </w:rPr>
+        <w:tab/>
+        <w:t xml:space="preserve">Robinson, J. T. </w:t>
+      </w:r>
+      <w:r>
+        <w:rPr>
+          <w:rFonts w:ascii="Calibri" w:hAnsi="Calibri" w:cs="Calibri"/>
+          <w:i/>
+          <w:iCs/>
+          <w:noProof/>
+        </w:rPr>
+        <w:t>et al.</w:t>
+      </w:r>
+      <w:r>
+        <w:rPr>
+          <w:rFonts w:ascii="Calibri" w:hAnsi="Calibri" w:cs="Calibri"/>
+          <w:noProof/>
+        </w:rPr>
+        <w:t xml:space="preserve"> Integrative genomics viewer. </w:t>
+      </w:r>
+      <w:r>
+        <w:rPr>
+          <w:rFonts w:ascii="Calibri" w:hAnsi="Calibri" w:cs="Calibri"/>
+          <w:i/>
+          <w:iCs/>
+          <w:noProof/>
+        </w:rPr>
+        <w:t>Nat. Biotechnol.</w:t>
+      </w:r>
+      <w:r>
+        <w:rPr>
+          <w:rFonts w:ascii="Calibri" w:hAnsi="Calibri" w:cs="Calibri"/>
+          <w:noProof/>
+        </w:rPr>
+        <w:t xml:space="preserve"> </w:t>
+      </w:r>
+      <w:r>
+        <w:rPr>
+          <w:rFonts w:ascii="Calibri" w:hAnsi="Calibri" w:cs="Calibri"/>
+          <w:b/>
+          <w:bCs/>
+          <w:noProof/>
+        </w:rPr>
+        <w:t>29,</w:t>
+      </w:r>
+      <w:r>
+        <w:rPr>
+          <w:rFonts w:ascii="Calibri" w:hAnsi="Calibri" w:cs="Calibri"/>
+          <w:noProof/>
+        </w:rPr>
+        <w:t xml:space="preserve"> 24–6 (2011).</w:t>
+      </w:r>
+    </w:p>
+    <w:p>
+      <w:pPr>
+        <w:widowControl w:val="0"/>
+        <w:autoSpaceDE w:val="0"/>
+        <w:autoSpaceDN w:val="0"/>
+        <w:adjustRightInd w:val="0"/>
+        <w:ind w:left="640" w:hanging="640"/>
+      </w:pPr>
+      <w:r>
+        <w:fldChar w:fldCharType="end"/>
       </w:r>
     </w:p>
     <w:p/>
-    <w:p>
-      <w:r>
-        <w:t>Classifying Indels</w:t>
-      </w:r>
-    </w:p>
-    <w:p>
-      <w:pPr>
-        <w:pStyle w:val="ListParagraph"/>
-        <w:numPr>
-          <w:ilvl w:val="0"/>
-          <w:numId w:val="1"/>
-        </w:numPr>
-      </w:pPr>
-      <w:r>
-        <w:t>Developed Python package to automate this process</w:t>
-      </w:r>
-    </w:p>
-    <w:p>
-      <w:pPr>
-        <w:pStyle w:val="ListParagraph"/>
-        <w:numPr>
-          <w:ilvl w:val="1"/>
-          <w:numId w:val="1"/>
-        </w:numPr>
-      </w:pPr>
-      <w:r>
-        <w:t>Named sorting_hat</w:t>
-      </w:r>
-      <w:bookmarkStart w:id="0" w:name="_GoBack"/>
-      <w:bookmarkEnd w:id="0"/>
-    </w:p>
-    <w:p>
-      <w:pPr>
-        <w:pStyle w:val="ListParagraph"/>
-        <w:numPr>
-          <w:ilvl w:val="0"/>
-          <w:numId w:val="1"/>
-        </w:numPr>
-      </w:pPr>
-      <w:r>
-        <w:t>Three classes: HR, CCC, non-CCC</w:t>
-      </w:r>
-    </w:p>
-    <w:p>
-      <w:pPr>
-        <w:pStyle w:val="ListParagraph"/>
-        <w:numPr>
-          <w:ilvl w:val="1"/>
-          <w:numId w:val="1"/>
-        </w:numPr>
-      </w:pPr>
-      <w:r>
-        <w:t xml:space="preserve">HR: </w:t>
-      </w:r>
-      <w:r>
-        <w:t>homopolymer run (mutation is in a region where there are 6 or more</w:t>
-      </w:r>
-      <w:r>
-        <w:t xml:space="preserve"> </w:t>
-      </w:r>
-      <w:r>
-        <w:t>copies of the nucleotide being inserted or deleted)</w:t>
-      </w:r>
-    </w:p>
-    <w:p>
-      <w:pPr>
-        <w:pStyle w:val="ListParagraph"/>
-        <w:numPr>
-          <w:ilvl w:val="1"/>
-          <w:numId w:val="1"/>
-        </w:numPr>
-      </w:pPr>
-      <w:r>
-        <w:t xml:space="preserve">CCC: change in copy count (the </w:t>
-      </w:r>
-      <w:r>
-        <w:t>sequence</w:t>
-      </w:r>
-      <w:r>
-        <w:t xml:space="preserve"> being inserted or deleted has 1 or more repeats in the mutation region)</w:t>
-      </w:r>
-    </w:p>
-    <w:p>
-      <w:pPr>
-        <w:pStyle w:val="ListParagraph"/>
-        <w:numPr>
-          <w:ilvl w:val="1"/>
-          <w:numId w:val="1"/>
-        </w:numPr>
-      </w:pPr>
-      <w:r>
-        <w:t xml:space="preserve">non-CCC: no change in copy count (the </w:t>
-      </w:r>
-      <w:r>
-        <w:t>sequence</w:t>
-      </w:r>
-      <w:r>
-        <w:t xml:space="preserve"> being inserted or deleted is</w:t>
-      </w:r>
-      <w:r>
-        <w:t xml:space="preserve"> </w:t>
-      </w:r>
-      <w:r>
-        <w:t>not repeated in the mutation region)</w:t>
-      </w:r>
-    </w:p>
-    <w:p>
-      <w:pPr>
-        <w:pStyle w:val="ListParagraph"/>
-        <w:numPr>
-          <w:ilvl w:val="0"/>
-          <w:numId w:val="1"/>
-        </w:numPr>
-      </w:pPr>
-      <w:r>
-        <w:lastRenderedPageBreak/>
-        <w:t>Used bedtools getfasta to get bases surrounding the indel</w:t>
-      </w:r>
-    </w:p>
-    <w:p>
-      <w:pPr>
-        <w:pStyle w:val="ListParagraph"/>
-        <w:numPr>
-          <w:ilvl w:val="1"/>
-          <w:numId w:val="1"/>
-        </w:numPr>
-      </w:pPr>
-      <w:r>
-        <w:t>If the indel was a single nucleotide, collected 6 bases on either side of the indel</w:t>
-      </w:r>
-    </w:p>
-    <w:p>
-      <w:pPr>
-        <w:pStyle w:val="ListParagraph"/>
-        <w:numPr>
-          <w:ilvl w:val="1"/>
-          <w:numId w:val="1"/>
-        </w:numPr>
-      </w:pPr>
-      <w:r>
-        <w:t>If the indel was a sequence of 2 or more bases, collected 2*length of sequence bases on either side of the indel</w:t>
-      </w:r>
-    </w:p>
-    <w:p>
-      <w:pPr>
-        <w:pStyle w:val="ListParagraph"/>
-        <w:numPr>
-          <w:ilvl w:val="0"/>
-          <w:numId w:val="1"/>
-        </w:numPr>
-      </w:pPr>
-      <w:r>
-        <w:t>Compared indel sequence to adjacent sequence of equal length</w:t>
-      </w:r>
-    </w:p>
-    <w:p>
-      <w:pPr>
-        <w:pStyle w:val="ListParagraph"/>
-        <w:numPr>
-          <w:ilvl w:val="1"/>
-          <w:numId w:val="1"/>
-        </w:numPr>
-      </w:pPr>
-      <w:r>
-        <w:t>If the indel sequence and adjacent sequence were the same:</w:t>
-      </w:r>
-    </w:p>
-    <w:p>
-      <w:pPr>
-        <w:pStyle w:val="ListParagraph"/>
-        <w:numPr>
-          <w:ilvl w:val="2"/>
-          <w:numId w:val="1"/>
-        </w:numPr>
-      </w:pPr>
-      <w:r>
-        <w:t>If the indel sequence was a single nucleotide, checked for 6 adjacent copies to see if it was HR</w:t>
-      </w:r>
-    </w:p>
-    <w:p>
-      <w:pPr>
-        <w:pStyle w:val="ListParagraph"/>
-        <w:numPr>
-          <w:ilvl w:val="2"/>
-          <w:numId w:val="1"/>
-        </w:numPr>
-      </w:pPr>
-      <w:r>
-        <w:t>Otherwise, assigned as CCC</w:t>
-      </w:r>
-    </w:p>
-    <w:p>
-      <w:pPr>
-        <w:pStyle w:val="ListParagraph"/>
-        <w:numPr>
-          <w:ilvl w:val="1"/>
-          <w:numId w:val="1"/>
-        </w:numPr>
-      </w:pPr>
-      <w:r>
-        <w:t>If the indel sequence and adjacent sequence were not the same, assigned as non-CCC</w:t>
-      </w:r>
-    </w:p>
-    <w:p>
-      <w:pPr>
-        <w:pStyle w:val="ListParagraph"/>
-        <w:numPr>
-          <w:ilvl w:val="0"/>
-          <w:numId w:val="1"/>
-        </w:numPr>
-      </w:pPr>
-      <w:r>
-        <w:t>Downloaded RepeatMasker from UCSC Genome Browser to obtain repeat name, repeat class, and family if the indel was in a repeat region</w:t>
-      </w:r>
-    </w:p>
     <w:sectPr>
       <w:pgSz w:w="12240" w:h="15840"/>
       <w:pgMar w:top="1440" w:right="1440" w:bottom="1440" w:left="1440" w:header="720" w:footer="720" w:gutter="0"/>
@@ -1058,6 +1710,29 @@
       <w:contextualSpacing/>
     </w:pPr>
   </w:style>
+  <w:style w:type="character" w:styleId="Hyperlink">
+    <w:name w:val="Hyperlink"/>
+    <w:basedOn w:val="DefaultParagraphFont"/>
+    <w:uiPriority w:val="99"/>
+    <w:unhideWhenUsed/>
+    <w:rsid w:val="00A43DE4"/>
+    <w:rPr>
+      <w:color w:val="0563C1" w:themeColor="hyperlink"/>
+      <w:u w:val="single"/>
+    </w:rPr>
+  </w:style>
+  <w:style w:type="character" w:styleId="UnresolvedMention">
+    <w:name w:val="Unresolved Mention"/>
+    <w:basedOn w:val="DefaultParagraphFont"/>
+    <w:uiPriority w:val="99"/>
+    <w:semiHidden/>
+    <w:unhideWhenUsed/>
+    <w:rsid w:val="00A43DE4"/>
+    <w:rPr>
+      <w:color w:val="605E5C"/>
+      <w:shd w:val="clear" w:color="auto" w:fill="E1DFDD"/>
+    </w:rPr>
+  </w:style>
 </w:styles>
 </file>
 
@@ -1354,4 +2029,16 @@
     </a:ext>
   </a:extLst>
 </a:theme>
+</file>
+
+<file path=customXml/item1.xml><?xml version="1.0" encoding="utf-8"?>
+<b:Sources xmlns:b="http://schemas.openxmlformats.org/officeDocument/2006/bibliography" xmlns="http://schemas.openxmlformats.org/officeDocument/2006/bibliography" SelectedStyle="/APASixthEditionOfficeOnline.xsl" StyleName="APA" Version="6"/>
+</file>
+
+<file path=customXml/itemProps1.xml><?xml version="1.0" encoding="utf-8"?>
+<ds:datastoreItem xmlns:ds="http://schemas.openxmlformats.org/officeDocument/2006/customXml" ds:itemID="{16276EE7-0662-AE46-92A0-215A2EC25213}">
+  <ds:schemaRefs>
+    <ds:schemaRef ds:uri="http://schemas.openxmlformats.org/officeDocument/2006/bibliography"/>
+  </ds:schemaRefs>
+</ds:datastoreItem>
 </file>
</xml_diff>

<commit_message>
wrapper around sorting hat added
</commit_message>
<xml_diff>
--- a/manuscript/MethodsOutline.docx
+++ b/manuscript/MethodsOutline.docx
@@ -12,6 +12,388 @@
         <w:rPr>
           <w:b/>
         </w:rPr>
+        <w:t>Intro</w:t>
+      </w:r>
+    </w:p>
+    <w:p>
+      <w:r>
+        <w:rPr>
+          <w:i/>
+        </w:rPr>
+        <w:t>De novo</w:t>
+      </w:r>
+      <w:r>
+        <w:t xml:space="preserve"> variants</w:t>
+      </w:r>
+    </w:p>
+    <w:p>
+      <w:pPr>
+        <w:pStyle w:val="ListParagraph"/>
+        <w:numPr>
+          <w:ilvl w:val="0"/>
+          <w:numId w:val="2"/>
+        </w:numPr>
+      </w:pPr>
+      <w:r>
+        <w:t>New variants in the offspring that are not in the parents</w:t>
+      </w:r>
+    </w:p>
+    <w:p>
+      <w:pPr>
+        <w:pStyle w:val="ListParagraph"/>
+        <w:numPr>
+          <w:ilvl w:val="0"/>
+          <w:numId w:val="2"/>
+        </w:numPr>
+      </w:pPr>
+      <w:r>
+        <w:t>Fundamental to evolution and important for disease pathogenesis</w:t>
+      </w:r>
+    </w:p>
+    <w:p>
+      <w:pPr>
+        <w:pStyle w:val="ListParagraph"/>
+        <w:numPr>
+          <w:ilvl w:val="0"/>
+          <w:numId w:val="2"/>
+        </w:numPr>
+      </w:pPr>
+      <w:r>
+        <w:t>Understanding how DNVs arise has impacts on evolution, reproductive decision-making, knowledge of disease pathogenesis, and predictions mutagenic somatic events (i.e., not germline). Models of DNVs provide</w:t>
+      </w:r>
+    </w:p>
+    <w:p>
+      <w:pPr>
+        <w:pStyle w:val="ListParagraph"/>
+        <w:numPr>
+          <w:ilvl w:val="0"/>
+          <w:numId w:val="2"/>
+        </w:numPr>
+      </w:pPr>
+      <w:r>
+        <w:t>One method for understanding DNVs is assigning them to a parent of origin. This improves our understanding because the biology of sperm and oocytes is vastly different.</w:t>
+      </w:r>
+    </w:p>
+    <w:p>
+      <w:pPr>
+        <w:pStyle w:val="ListParagraph"/>
+        <w:numPr>
+          <w:ilvl w:val="0"/>
+          <w:numId w:val="2"/>
+        </w:numPr>
+      </w:pPr>
+      <w:r>
+        <w:t>Both spermatogonia and oocytes undergo approximately ~20 cell divisions as primordial germ cells before puberty</w:t>
+      </w:r>
+    </w:p>
+    <w:p>
+      <w:pPr>
+        <w:pStyle w:val="ListParagraph"/>
+        <w:numPr>
+          <w:ilvl w:val="0"/>
+          <w:numId w:val="2"/>
+        </w:numPr>
+      </w:pPr>
+      <w:r>
+        <w:t xml:space="preserve">After puberty sperm continuously undergoes mitosis, while oocytes are stable cells. Furthermore, both occupy different environments. </w:t>
+      </w:r>
+      <w:r>
+        <w:t>Teasing apart the mutagenic properties of stable vs labile cells has important implications for non-germline cell types.</w:t>
+      </w:r>
+    </w:p>
+    <w:p>
+      <w:pPr>
+        <w:pStyle w:val="ListParagraph"/>
+        <w:numPr>
+          <w:ilvl w:val="0"/>
+          <w:numId w:val="2"/>
+        </w:numPr>
+      </w:pPr>
+      <w:r>
+        <w:t>Review introduction</w:t>
+      </w:r>
+      <w:r>
+        <w:t>s</w:t>
+      </w:r>
+      <w:r>
+        <w:t>/conclusions</w:t>
+      </w:r>
+      <w:bookmarkStart w:id="0" w:name="_GoBack"/>
+      <w:bookmarkEnd w:id="0"/>
+      <w:r>
+        <w:t xml:space="preserve"> of recent </w:t>
+      </w:r>
+      <w:r>
+        <w:rPr>
+          <w:i/>
+        </w:rPr>
+        <w:t>de novo</w:t>
+      </w:r>
+      <w:r>
+        <w:t xml:space="preserve"> variant papers!</w:t>
+      </w:r>
+    </w:p>
+    <w:p/>
+    <w:p>
+      <w:r>
+        <w:rPr>
+          <w:i/>
+        </w:rPr>
+        <w:t>De novo</w:t>
+      </w:r>
+      <w:r>
+        <w:t xml:space="preserve"> variant phasing</w:t>
+      </w:r>
+    </w:p>
+    <w:p>
+      <w:pPr>
+        <w:pStyle w:val="ListParagraph"/>
+        <w:numPr>
+          <w:ilvl w:val="0"/>
+          <w:numId w:val="3"/>
+        </w:numPr>
+      </w:pPr>
+      <w:r>
+        <w:t>In order to determine if a de novo variant arose in sperm or oocyte, they have to be phased (i.e., assigned) to the parent of origin</w:t>
+      </w:r>
+    </w:p>
+    <w:p>
+      <w:pPr>
+        <w:pStyle w:val="ListParagraph"/>
+        <w:numPr>
+          <w:ilvl w:val="0"/>
+          <w:numId w:val="3"/>
+        </w:numPr>
+      </w:pPr>
+      <w:r>
+        <w:t>Two methods for phasing DNVs</w:t>
+      </w:r>
+    </w:p>
+    <w:p>
+      <w:pPr>
+        <w:pStyle w:val="ListParagraph"/>
+        <w:numPr>
+          <w:ilvl w:val="0"/>
+          <w:numId w:val="3"/>
+        </w:numPr>
+      </w:pPr>
+      <w:r>
+        <w:t>Three-generation haplotype phasing</w:t>
+      </w:r>
+    </w:p>
+    <w:p>
+      <w:pPr>
+        <w:pStyle w:val="ListParagraph"/>
+        <w:numPr>
+          <w:ilvl w:val="1"/>
+          <w:numId w:val="3"/>
+        </w:numPr>
+      </w:pPr>
+      <w:r>
+        <w:t>Phases x% of DNVs</w:t>
+      </w:r>
+    </w:p>
+    <w:p>
+      <w:pPr>
+        <w:pStyle w:val="ListParagraph"/>
+        <w:numPr>
+          <w:ilvl w:val="1"/>
+          <w:numId w:val="3"/>
+        </w:numPr>
+      </w:pPr>
+      <w:r>
+        <w:t>Requires sequencing of offspring of the person to whom the DNV is assigned, which is not possible for anyone who has not had children and difficult to collect larger families.</w:t>
+      </w:r>
+    </w:p>
+    <w:p>
+      <w:pPr>
+        <w:pStyle w:val="ListParagraph"/>
+        <w:numPr>
+          <w:ilvl w:val="0"/>
+          <w:numId w:val="3"/>
+        </w:numPr>
+      </w:pPr>
+      <w:r>
+        <w:t>Read-based phasing</w:t>
+      </w:r>
+    </w:p>
+    <w:p>
+      <w:pPr>
+        <w:pStyle w:val="ListParagraph"/>
+        <w:numPr>
+          <w:ilvl w:val="1"/>
+          <w:numId w:val="3"/>
+        </w:numPr>
+      </w:pPr>
+      <w:r>
+        <w:t>identifying heterozygous variants on the same read that are uniquely inherited from mom or dad</w:t>
+      </w:r>
+    </w:p>
+    <w:p>
+      <w:pPr>
+        <w:pStyle w:val="ListParagraph"/>
+        <w:numPr>
+          <w:ilvl w:val="1"/>
+          <w:numId w:val="3"/>
+        </w:numPr>
+      </w:pPr>
+      <w:r>
+        <w:t>Phases x% of DNVs with Illumina</w:t>
+      </w:r>
+    </w:p>
+    <w:p>
+      <w:pPr>
+        <w:pStyle w:val="ListParagraph"/>
+        <w:numPr>
+          <w:ilvl w:val="1"/>
+          <w:numId w:val="3"/>
+        </w:numPr>
+      </w:pPr>
+      <w:r>
+        <w:t>Limitation: read length</w:t>
+      </w:r>
+    </w:p>
+    <w:p>
+      <w:pPr>
+        <w:pStyle w:val="ListParagraph"/>
+        <w:numPr>
+          <w:ilvl w:val="1"/>
+          <w:numId w:val="3"/>
+        </w:numPr>
+      </w:pPr>
+      <w:r>
+        <w:t xml:space="preserve">Here we </w:t>
+      </w:r>
+      <w:r>
+        <w:t>use long-read technology to phase DNVs that were original identified with short-read sequencing</w:t>
+      </w:r>
+    </w:p>
+    <w:p/>
+    <w:p>
+      <w:r>
+        <w:t xml:space="preserve">Patterns of </w:t>
+      </w:r>
+      <w:r>
+        <w:rPr>
+          <w:i/>
+        </w:rPr>
+        <w:t>de novo</w:t>
+      </w:r>
+      <w:r>
+        <w:t xml:space="preserve"> SNVs and indels</w:t>
+      </w:r>
+    </w:p>
+    <w:p>
+      <w:pPr>
+        <w:pStyle w:val="ListParagraph"/>
+        <w:numPr>
+          <w:ilvl w:val="0"/>
+          <w:numId w:val="4"/>
+        </w:numPr>
+      </w:pPr>
+      <w:r>
+        <w:t xml:space="preserve">What is known about germline </w:t>
+      </w:r>
+      <w:r>
+        <w:rPr>
+          <w:i/>
+        </w:rPr>
+        <w:t>de novo</w:t>
+      </w:r>
+      <w:r>
+        <w:t xml:space="preserve"> SNVs?</w:t>
+      </w:r>
+    </w:p>
+    <w:p>
+      <w:pPr>
+        <w:pStyle w:val="ListParagraph"/>
+        <w:numPr>
+          <w:ilvl w:val="1"/>
+          <w:numId w:val="4"/>
+        </w:numPr>
+      </w:pPr>
+      <w:r>
+        <w:t>Review results</w:t>
+      </w:r>
+    </w:p>
+    <w:p>
+      <w:pPr>
+        <w:pStyle w:val="ListParagraph"/>
+        <w:numPr>
+          <w:ilvl w:val="0"/>
+          <w:numId w:val="4"/>
+        </w:numPr>
+      </w:pPr>
+      <w:r>
+        <w:t xml:space="preserve">What is known about germline </w:t>
+      </w:r>
+      <w:r>
+        <w:rPr>
+          <w:i/>
+        </w:rPr>
+        <w:t>de novo</w:t>
+      </w:r>
+      <w:r>
+        <w:t xml:space="preserve"> indels?</w:t>
+      </w:r>
+    </w:p>
+    <w:p/>
+    <w:p>
+      <w:r>
+        <w:t>Here</w:t>
+      </w:r>
+      <w:r>
+        <w:t xml:space="preserve">, we perform the first long-read phasing of </w:t>
+      </w:r>
+      <w:r>
+        <w:rPr>
+          <w:i/>
+        </w:rPr>
+        <w:t>de novo</w:t>
+      </w:r>
+      <w:r>
+        <w:t xml:space="preserve"> variants, replicate previous findings with </w:t>
+      </w:r>
+      <w:r>
+        <w:rPr>
+          <w:i/>
+        </w:rPr>
+        <w:t>de novo</w:t>
+      </w:r>
+      <w:r>
+        <w:t xml:space="preserve"> SNVs, and define the mutagenic properties of </w:t>
+      </w:r>
+      <w:r>
+        <w:rPr>
+          <w:i/>
+        </w:rPr>
+        <w:t xml:space="preserve">de novo </w:t>
+      </w:r>
+      <w:r>
+        <w:t>insertions and deletions (indels)</w:t>
+      </w:r>
+      <w:r>
+        <w:t>.</w:t>
+      </w:r>
+    </w:p>
+    <w:p>
+      <w:pPr>
+        <w:rPr>
+          <w:b/>
+        </w:rPr>
+      </w:pPr>
+    </w:p>
+    <w:p>
+      <w:pPr>
+        <w:rPr>
+          <w:b/>
+        </w:rPr>
+      </w:pPr>
+      <w:r>
+        <w:rPr>
+          <w:b/>
+        </w:rPr>
+        <w:lastRenderedPageBreak/>
         <w:t>Methods</w:t>
       </w:r>
     </w:p>
@@ -174,15 +556,7 @@
         <w:t>X</w:t>
       </w:r>
       <w:r>
-        <w:t>) following the same protocol. Genomic DNAs from venous blood or saliva were prepared for sequencing using a PCR-free library preparation. All samples were sequenced on an Illumina Hi-</w:t>
-      </w:r>
-      <w:proofErr w:type="spellStart"/>
-      <w:r>
-        <w:t>Seq</w:t>
-      </w:r>
-      <w:proofErr w:type="spellEnd"/>
-      <w:r>
-        <w:t xml:space="preserve"> X Ten with 150-bp paired reads to a median depth &gt; 30x per individual. </w:t>
+        <w:t xml:space="preserve">) following the same protocol. Genomic DNAs from venous blood or saliva were prepared for sequencing using a PCR-free library preparation. All samples were sequenced on an Illumina Hi-Seq X Ten with 150-bp paired reads to a median depth &gt;30x per individual. </w:t>
       </w:r>
       <w:r>
         <w:t xml:space="preserve">Alignment, variant calling, and </w:t>
@@ -216,13 +590,8 @@
       <w:pPr>
         <w:ind w:firstLine="720"/>
       </w:pPr>
-      <w:proofErr w:type="spellStart"/>
-      <w:r>
-        <w:t>Whatshap</w:t>
-      </w:r>
-      <w:proofErr w:type="spellEnd"/>
-      <w:r>
-        <w:t xml:space="preserve"> (0.16) was used to phase </w:t>
+      <w:r>
+        <w:t xml:space="preserve">Whatshap (0.16) was used to phase </w:t>
       </w:r>
       <w:r>
         <w:t>DNVs</w:t>
@@ -265,15 +634,7 @@
         <w:t>i.e.</w:t>
       </w:r>
       <w:r>
-        <w:t xml:space="preserve">, did not use </w:t>
-      </w:r>
-      <w:proofErr w:type="spellStart"/>
-      <w:r>
-        <w:t>whatshap</w:t>
-      </w:r>
-      <w:proofErr w:type="spellEnd"/>
-      <w:r>
-        <w:t xml:space="preserve"> --indel flag for PacBio data). The output</w:t>
+        <w:t>, did not use whatshap --indel flag for PacBio data). The output</w:t>
       </w:r>
       <w:r>
         <w:t xml:space="preserve"> was a phased</w:t>
@@ -308,15 +669,7 @@
         <w:t>origin.</w:t>
       </w:r>
       <w:r>
-        <w:t xml:space="preserve"> </w:t>
-      </w:r>
-      <w:proofErr w:type="spellStart"/>
-      <w:r>
-        <w:t>Whasthap</w:t>
-      </w:r>
-      <w:proofErr w:type="spellEnd"/>
-      <w:r>
-        <w:t xml:space="preserve"> was used to generate a GTF from the </w:t>
+        <w:t xml:space="preserve"> Whasthap was used to generate a GTF from the </w:t>
       </w:r>
       <w:r>
         <w:t>phased VCF, where the GTF genomic coordinates represented haplotype blocks of contiguously phased variants.</w:t>
@@ -496,15 +849,7 @@
         </w:numPr>
       </w:pPr>
       <w:r>
-        <w:t xml:space="preserve">Used Ref and Alt columns of </w:t>
-      </w:r>
-      <w:proofErr w:type="spellStart"/>
-      <w:r>
-        <w:t>dataframe</w:t>
-      </w:r>
-      <w:proofErr w:type="spellEnd"/>
-      <w:r>
-        <w:t xml:space="preserve"> to classify SNPs into mutational classes (C &gt; A,</w:t>
+        <w:t>Used Ref and Alt columns of dataframe to classify SNPs into mutational classes (C &gt; A,</w:t>
       </w:r>
     </w:p>
     <w:p>
@@ -513,15 +858,7 @@
       </w:pPr>
       <w:r>
         <w:lastRenderedPageBreak/>
-        <w:t xml:space="preserve">C &gt; T, C &gt; G, T &gt; A, T &gt; C, CpG &gt; </w:t>
-      </w:r>
-      <w:proofErr w:type="spellStart"/>
-      <w:r>
-        <w:t>TpG</w:t>
-      </w:r>
-      <w:proofErr w:type="spellEnd"/>
-      <w:r>
-        <w:t>) and included indels as their own mutational class</w:t>
+        <w:t>C &gt; T, C &gt; G, T &gt; A, T &gt; C, CpG &gt; TpG) and included indels as their own mutational class</w:t>
       </w:r>
     </w:p>
     <w:p>
@@ -533,15 +870,7 @@
         </w:numPr>
       </w:pPr>
       <w:r>
-        <w:t xml:space="preserve">In order to get CpG &gt; </w:t>
-      </w:r>
-      <w:proofErr w:type="spellStart"/>
-      <w:r>
-        <w:t>TpG</w:t>
-      </w:r>
-      <w:proofErr w:type="spellEnd"/>
-      <w:r>
-        <w:t xml:space="preserve"> mutations:</w:t>
+        <w:t>In order to get CpG &gt; TpG mutations:</w:t>
       </w:r>
     </w:p>
     <w:p>
@@ -553,23 +882,7 @@
         </w:numPr>
       </w:pPr>
       <w:r>
-        <w:t xml:space="preserve">Used </w:t>
-      </w:r>
-      <w:proofErr w:type="spellStart"/>
-      <w:r>
-        <w:t>bedtools</w:t>
-      </w:r>
-      <w:proofErr w:type="spellEnd"/>
-      <w:r>
-        <w:t xml:space="preserve"> </w:t>
-      </w:r>
-      <w:proofErr w:type="spellStart"/>
-      <w:r>
-        <w:t>getfasta</w:t>
-      </w:r>
-      <w:proofErr w:type="spellEnd"/>
-      <w:r>
-        <w:t xml:space="preserve"> with hg38 reference file to get the single nucleotides on either side of the SNP and marked every SNP that was a C adjacent to a G, or a G adjacent to a C as CpG</w:t>
+        <w:t>Used bedtools getfasta with hg38 reference file to get the single nucleotides on either side of the SNP and marked every SNP that was a C adjacent to a G, or a G adjacent to a C as CpG</w:t>
       </w:r>
     </w:p>
     <w:p>
@@ -590,17 +903,7 @@
         <w:t>de novo</w:t>
       </w:r>
       <w:r>
-        <w:t xml:space="preserve"> variants that were annotated as being in CpG regions and were C &gt; T mutations classified as CpG &gt; </w:t>
-      </w:r>
-      <w:proofErr w:type="spellStart"/>
-      <w:r>
-        <w:t>TpG</w:t>
-      </w:r>
-      <w:bookmarkStart w:id="0" w:name="_GoBack"/>
-      <w:bookmarkEnd w:id="0"/>
-      <w:proofErr w:type="spellEnd"/>
-      <w:r>
-        <w:t xml:space="preserve">, the </w:t>
+        <w:t xml:space="preserve"> variants that were annotated as being in CpG regions and were C &gt; T mutations classified as CpG &gt; TpG, the </w:t>
       </w:r>
       <w:r>
         <w:rPr>
@@ -672,13 +975,8 @@
         </w:numPr>
       </w:pPr>
       <w:r>
-        <w:t xml:space="preserve">Named </w:t>
-      </w:r>
-      <w:proofErr w:type="spellStart"/>
-      <w:r>
-        <w:t>sorting_hat</w:t>
-      </w:r>
-      <w:proofErr w:type="spellEnd"/>
+        <w:t>Named sorting_hat</w:t>
+      </w:r>
     </w:p>
     <w:p>
       <w:pPr>
@@ -737,23 +1035,7 @@
         </w:numPr>
       </w:pPr>
       <w:r>
-        <w:t xml:space="preserve">Used </w:t>
-      </w:r>
-      <w:proofErr w:type="spellStart"/>
-      <w:r>
-        <w:t>bedtools</w:t>
-      </w:r>
-      <w:proofErr w:type="spellEnd"/>
-      <w:r>
-        <w:t xml:space="preserve"> </w:t>
-      </w:r>
-      <w:proofErr w:type="spellStart"/>
-      <w:r>
-        <w:t>getfasta</w:t>
-      </w:r>
-      <w:proofErr w:type="spellEnd"/>
-      <w:r>
-        <w:t xml:space="preserve"> to get bases surrounding the indel</w:t>
+        <w:t>Used bedtools getfasta to get bases surrounding the indel</w:t>
       </w:r>
     </w:p>
     <w:p>
@@ -849,15 +1131,7 @@
         </w:numPr>
       </w:pPr>
       <w:r>
-        <w:t xml:space="preserve">Downloaded </w:t>
-      </w:r>
-      <w:proofErr w:type="spellStart"/>
-      <w:r>
-        <w:t>RepeatMasker</w:t>
-      </w:r>
-      <w:proofErr w:type="spellEnd"/>
-      <w:r>
-        <w:t xml:space="preserve"> from UCSC Genome Browser to obtain repeat name, repeat class, and family if the indel was in a repeat region</w:t>
+        <w:t>Downloaded RepeatMasker from UCSC Genome Browser to obtain repeat name, repeat class, and family if the indel was in a repeat region</w:t>
       </w:r>
     </w:p>
     <w:p/>
@@ -1160,6 +1434,345 @@
 <file path=word/numbering.xml><?xml version="1.0" encoding="utf-8"?>
 <w:numbering xmlns:wpc="http://schemas.microsoft.com/office/word/2010/wordprocessingCanvas" xmlns:cx="http://schemas.microsoft.com/office/drawing/2014/chartex" xmlns:cx1="http://schemas.microsoft.com/office/drawing/2015/9/8/chartex" xmlns:cx2="http://schemas.microsoft.com/office/drawing/2015/10/21/chartex" xmlns:cx3="http://schemas.microsoft.com/office/drawing/2016/5/9/chartex" xmlns:cx4="http://schemas.microsoft.com/office/drawing/2016/5/10/chartex" xmlns:cx5="http://schemas.microsoft.com/office/drawing/2016/5/11/chartex" xmlns:cx6="http://schemas.microsoft.com/office/drawing/2016/5/12/chartex" xmlns:cx7="http://schemas.microsoft.com/office/drawing/2016/5/13/chartex" xmlns:cx8="http://schemas.microsoft.com/office/drawing/2016/5/14/chartex" xmlns:mc="http://schemas.openxmlformats.org/markup-compatibility/2006" xmlns:aink="http://schemas.microsoft.com/office/drawing/2016/ink" xmlns:am3d="http://schemas.microsoft.com/office/drawing/2017/model3d" xmlns:o="urn:schemas-microsoft-com:office:office" xmlns:r="http://schemas.openxmlformats.org/officeDocument/2006/relationships" xmlns:m="http://schemas.openxmlformats.org/officeDocument/2006/math" xmlns:v="urn:schemas-microsoft-com:vml" xmlns:wp14="http://schemas.microsoft.com/office/word/2010/wordprocessingDrawing" xmlns:wp="http://schemas.openxmlformats.org/drawingml/2006/wordprocessingDrawing" xmlns:w10="urn:schemas-microsoft-com:office:word" xmlns:w="http://schemas.openxmlformats.org/wordprocessingml/2006/main" xmlns:w14="http://schemas.microsoft.com/office/word/2010/wordml" xmlns:w15="http://schemas.microsoft.com/office/word/2012/wordml" xmlns:w16cid="http://schemas.microsoft.com/office/word/2016/wordml/cid" xmlns:w16se="http://schemas.microsoft.com/office/word/2015/wordml/symex" xmlns:wpg="http://schemas.microsoft.com/office/word/2010/wordprocessingGroup" xmlns:wpi="http://schemas.microsoft.com/office/word/2010/wordprocessingInk" xmlns:wne="http://schemas.microsoft.com/office/word/2006/wordml" xmlns:wps="http://schemas.microsoft.com/office/word/2010/wordprocessingShape" mc:Ignorable="w14 w15 w16se w16cid wp14">
   <w:abstractNum w:abstractNumId="0" w15:restartNumberingAfterBreak="0">
+    <w:nsid w:val="1C8D7D61"/>
+    <w:multiLevelType w:val="hybridMultilevel"/>
+    <w:tmpl w:val="A9EAEC38"/>
+    <w:lvl w:ilvl="0" w:tplc="04090001">
+      <w:start w:val="1"/>
+      <w:numFmt w:val="bullet"/>
+      <w:lvlText w:val=""/>
+      <w:lvlJc w:val="left"/>
+      <w:pPr>
+        <w:ind w:left="720" w:hanging="360"/>
+      </w:pPr>
+      <w:rPr>
+        <w:rFonts w:ascii="Symbol" w:hAnsi="Symbol" w:hint="default"/>
+      </w:rPr>
+    </w:lvl>
+    <w:lvl w:ilvl="1" w:tplc="04090003">
+      <w:start w:val="1"/>
+      <w:numFmt w:val="bullet"/>
+      <w:lvlText w:val="o"/>
+      <w:lvlJc w:val="left"/>
+      <w:pPr>
+        <w:ind w:left="1440" w:hanging="360"/>
+      </w:pPr>
+      <w:rPr>
+        <w:rFonts w:ascii="Courier New" w:hAnsi="Courier New" w:cs="Courier New" w:hint="default"/>
+      </w:rPr>
+    </w:lvl>
+    <w:lvl w:ilvl="2" w:tplc="04090005" w:tentative="1">
+      <w:start w:val="1"/>
+      <w:numFmt w:val="bullet"/>
+      <w:lvlText w:val=""/>
+      <w:lvlJc w:val="left"/>
+      <w:pPr>
+        <w:ind w:left="2160" w:hanging="360"/>
+      </w:pPr>
+      <w:rPr>
+        <w:rFonts w:ascii="Wingdings" w:hAnsi="Wingdings" w:hint="default"/>
+      </w:rPr>
+    </w:lvl>
+    <w:lvl w:ilvl="3" w:tplc="04090001" w:tentative="1">
+      <w:start w:val="1"/>
+      <w:numFmt w:val="bullet"/>
+      <w:lvlText w:val=""/>
+      <w:lvlJc w:val="left"/>
+      <w:pPr>
+        <w:ind w:left="2880" w:hanging="360"/>
+      </w:pPr>
+      <w:rPr>
+        <w:rFonts w:ascii="Symbol" w:hAnsi="Symbol" w:hint="default"/>
+      </w:rPr>
+    </w:lvl>
+    <w:lvl w:ilvl="4" w:tplc="04090003" w:tentative="1">
+      <w:start w:val="1"/>
+      <w:numFmt w:val="bullet"/>
+      <w:lvlText w:val="o"/>
+      <w:lvlJc w:val="left"/>
+      <w:pPr>
+        <w:ind w:left="3600" w:hanging="360"/>
+      </w:pPr>
+      <w:rPr>
+        <w:rFonts w:ascii="Courier New" w:hAnsi="Courier New" w:cs="Courier New" w:hint="default"/>
+      </w:rPr>
+    </w:lvl>
+    <w:lvl w:ilvl="5" w:tplc="04090005" w:tentative="1">
+      <w:start w:val="1"/>
+      <w:numFmt w:val="bullet"/>
+      <w:lvlText w:val=""/>
+      <w:lvlJc w:val="left"/>
+      <w:pPr>
+        <w:ind w:left="4320" w:hanging="360"/>
+      </w:pPr>
+      <w:rPr>
+        <w:rFonts w:ascii="Wingdings" w:hAnsi="Wingdings" w:hint="default"/>
+      </w:rPr>
+    </w:lvl>
+    <w:lvl w:ilvl="6" w:tplc="04090001" w:tentative="1">
+      <w:start w:val="1"/>
+      <w:numFmt w:val="bullet"/>
+      <w:lvlText w:val=""/>
+      <w:lvlJc w:val="left"/>
+      <w:pPr>
+        <w:ind w:left="5040" w:hanging="360"/>
+      </w:pPr>
+      <w:rPr>
+        <w:rFonts w:ascii="Symbol" w:hAnsi="Symbol" w:hint="default"/>
+      </w:rPr>
+    </w:lvl>
+    <w:lvl w:ilvl="7" w:tplc="04090003" w:tentative="1">
+      <w:start w:val="1"/>
+      <w:numFmt w:val="bullet"/>
+      <w:lvlText w:val="o"/>
+      <w:lvlJc w:val="left"/>
+      <w:pPr>
+        <w:ind w:left="5760" w:hanging="360"/>
+      </w:pPr>
+      <w:rPr>
+        <w:rFonts w:ascii="Courier New" w:hAnsi="Courier New" w:cs="Courier New" w:hint="default"/>
+      </w:rPr>
+    </w:lvl>
+    <w:lvl w:ilvl="8" w:tplc="04090005" w:tentative="1">
+      <w:start w:val="1"/>
+      <w:numFmt w:val="bullet"/>
+      <w:lvlText w:val=""/>
+      <w:lvlJc w:val="left"/>
+      <w:pPr>
+        <w:ind w:left="6480" w:hanging="360"/>
+      </w:pPr>
+      <w:rPr>
+        <w:rFonts w:ascii="Wingdings" w:hAnsi="Wingdings" w:hint="default"/>
+      </w:rPr>
+    </w:lvl>
+  </w:abstractNum>
+  <w:abstractNum w:abstractNumId="1" w15:restartNumberingAfterBreak="0">
+    <w:nsid w:val="21946DEB"/>
+    <w:multiLevelType w:val="hybridMultilevel"/>
+    <w:tmpl w:val="43184B02"/>
+    <w:lvl w:ilvl="0" w:tplc="04090001">
+      <w:start w:val="1"/>
+      <w:numFmt w:val="bullet"/>
+      <w:lvlText w:val=""/>
+      <w:lvlJc w:val="left"/>
+      <w:pPr>
+        <w:ind w:left="720" w:hanging="360"/>
+      </w:pPr>
+      <w:rPr>
+        <w:rFonts w:ascii="Symbol" w:hAnsi="Symbol" w:hint="default"/>
+      </w:rPr>
+    </w:lvl>
+    <w:lvl w:ilvl="1" w:tplc="04090003" w:tentative="1">
+      <w:start w:val="1"/>
+      <w:numFmt w:val="bullet"/>
+      <w:lvlText w:val="o"/>
+      <w:lvlJc w:val="left"/>
+      <w:pPr>
+        <w:ind w:left="1440" w:hanging="360"/>
+      </w:pPr>
+      <w:rPr>
+        <w:rFonts w:ascii="Courier New" w:hAnsi="Courier New" w:cs="Courier New" w:hint="default"/>
+      </w:rPr>
+    </w:lvl>
+    <w:lvl w:ilvl="2" w:tplc="04090005" w:tentative="1">
+      <w:start w:val="1"/>
+      <w:numFmt w:val="bullet"/>
+      <w:lvlText w:val=""/>
+      <w:lvlJc w:val="left"/>
+      <w:pPr>
+        <w:ind w:left="2160" w:hanging="360"/>
+      </w:pPr>
+      <w:rPr>
+        <w:rFonts w:ascii="Wingdings" w:hAnsi="Wingdings" w:hint="default"/>
+      </w:rPr>
+    </w:lvl>
+    <w:lvl w:ilvl="3" w:tplc="04090001" w:tentative="1">
+      <w:start w:val="1"/>
+      <w:numFmt w:val="bullet"/>
+      <w:lvlText w:val=""/>
+      <w:lvlJc w:val="left"/>
+      <w:pPr>
+        <w:ind w:left="2880" w:hanging="360"/>
+      </w:pPr>
+      <w:rPr>
+        <w:rFonts w:ascii="Symbol" w:hAnsi="Symbol" w:hint="default"/>
+      </w:rPr>
+    </w:lvl>
+    <w:lvl w:ilvl="4" w:tplc="04090003" w:tentative="1">
+      <w:start w:val="1"/>
+      <w:numFmt w:val="bullet"/>
+      <w:lvlText w:val="o"/>
+      <w:lvlJc w:val="left"/>
+      <w:pPr>
+        <w:ind w:left="3600" w:hanging="360"/>
+      </w:pPr>
+      <w:rPr>
+        <w:rFonts w:ascii="Courier New" w:hAnsi="Courier New" w:cs="Courier New" w:hint="default"/>
+      </w:rPr>
+    </w:lvl>
+    <w:lvl w:ilvl="5" w:tplc="04090005" w:tentative="1">
+      <w:start w:val="1"/>
+      <w:numFmt w:val="bullet"/>
+      <w:lvlText w:val=""/>
+      <w:lvlJc w:val="left"/>
+      <w:pPr>
+        <w:ind w:left="4320" w:hanging="360"/>
+      </w:pPr>
+      <w:rPr>
+        <w:rFonts w:ascii="Wingdings" w:hAnsi="Wingdings" w:hint="default"/>
+      </w:rPr>
+    </w:lvl>
+    <w:lvl w:ilvl="6" w:tplc="04090001" w:tentative="1">
+      <w:start w:val="1"/>
+      <w:numFmt w:val="bullet"/>
+      <w:lvlText w:val=""/>
+      <w:lvlJc w:val="left"/>
+      <w:pPr>
+        <w:ind w:left="5040" w:hanging="360"/>
+      </w:pPr>
+      <w:rPr>
+        <w:rFonts w:ascii="Symbol" w:hAnsi="Symbol" w:hint="default"/>
+      </w:rPr>
+    </w:lvl>
+    <w:lvl w:ilvl="7" w:tplc="04090003" w:tentative="1">
+      <w:start w:val="1"/>
+      <w:numFmt w:val="bullet"/>
+      <w:lvlText w:val="o"/>
+      <w:lvlJc w:val="left"/>
+      <w:pPr>
+        <w:ind w:left="5760" w:hanging="360"/>
+      </w:pPr>
+      <w:rPr>
+        <w:rFonts w:ascii="Courier New" w:hAnsi="Courier New" w:cs="Courier New" w:hint="default"/>
+      </w:rPr>
+    </w:lvl>
+    <w:lvl w:ilvl="8" w:tplc="04090005" w:tentative="1">
+      <w:start w:val="1"/>
+      <w:numFmt w:val="bullet"/>
+      <w:lvlText w:val=""/>
+      <w:lvlJc w:val="left"/>
+      <w:pPr>
+        <w:ind w:left="6480" w:hanging="360"/>
+      </w:pPr>
+      <w:rPr>
+        <w:rFonts w:ascii="Wingdings" w:hAnsi="Wingdings" w:hint="default"/>
+      </w:rPr>
+    </w:lvl>
+  </w:abstractNum>
+  <w:abstractNum w:abstractNumId="2" w15:restartNumberingAfterBreak="0">
+    <w:nsid w:val="379C0E1B"/>
+    <w:multiLevelType w:val="hybridMultilevel"/>
+    <w:tmpl w:val="C6B6E2E0"/>
+    <w:lvl w:ilvl="0" w:tplc="04090001">
+      <w:start w:val="1"/>
+      <w:numFmt w:val="bullet"/>
+      <w:lvlText w:val=""/>
+      <w:lvlJc w:val="left"/>
+      <w:pPr>
+        <w:ind w:left="720" w:hanging="360"/>
+      </w:pPr>
+      <w:rPr>
+        <w:rFonts w:ascii="Symbol" w:hAnsi="Symbol" w:hint="default"/>
+      </w:rPr>
+    </w:lvl>
+    <w:lvl w:ilvl="1" w:tplc="04090003">
+      <w:start w:val="1"/>
+      <w:numFmt w:val="bullet"/>
+      <w:lvlText w:val="o"/>
+      <w:lvlJc w:val="left"/>
+      <w:pPr>
+        <w:ind w:left="1440" w:hanging="360"/>
+      </w:pPr>
+      <w:rPr>
+        <w:rFonts w:ascii="Courier New" w:hAnsi="Courier New" w:cs="Courier New" w:hint="default"/>
+      </w:rPr>
+    </w:lvl>
+    <w:lvl w:ilvl="2" w:tplc="04090005" w:tentative="1">
+      <w:start w:val="1"/>
+      <w:numFmt w:val="bullet"/>
+      <w:lvlText w:val=""/>
+      <w:lvlJc w:val="left"/>
+      <w:pPr>
+        <w:ind w:left="2160" w:hanging="360"/>
+      </w:pPr>
+      <w:rPr>
+        <w:rFonts w:ascii="Wingdings" w:hAnsi="Wingdings" w:hint="default"/>
+      </w:rPr>
+    </w:lvl>
+    <w:lvl w:ilvl="3" w:tplc="04090001" w:tentative="1">
+      <w:start w:val="1"/>
+      <w:numFmt w:val="bullet"/>
+      <w:lvlText w:val=""/>
+      <w:lvlJc w:val="left"/>
+      <w:pPr>
+        <w:ind w:left="2880" w:hanging="360"/>
+      </w:pPr>
+      <w:rPr>
+        <w:rFonts w:ascii="Symbol" w:hAnsi="Symbol" w:hint="default"/>
+      </w:rPr>
+    </w:lvl>
+    <w:lvl w:ilvl="4" w:tplc="04090003" w:tentative="1">
+      <w:start w:val="1"/>
+      <w:numFmt w:val="bullet"/>
+      <w:lvlText w:val="o"/>
+      <w:lvlJc w:val="left"/>
+      <w:pPr>
+        <w:ind w:left="3600" w:hanging="360"/>
+      </w:pPr>
+      <w:rPr>
+        <w:rFonts w:ascii="Courier New" w:hAnsi="Courier New" w:cs="Courier New" w:hint="default"/>
+      </w:rPr>
+    </w:lvl>
+    <w:lvl w:ilvl="5" w:tplc="04090005" w:tentative="1">
+      <w:start w:val="1"/>
+      <w:numFmt w:val="bullet"/>
+      <w:lvlText w:val=""/>
+      <w:lvlJc w:val="left"/>
+      <w:pPr>
+        <w:ind w:left="4320" w:hanging="360"/>
+      </w:pPr>
+      <w:rPr>
+        <w:rFonts w:ascii="Wingdings" w:hAnsi="Wingdings" w:hint="default"/>
+      </w:rPr>
+    </w:lvl>
+    <w:lvl w:ilvl="6" w:tplc="04090001" w:tentative="1">
+      <w:start w:val="1"/>
+      <w:numFmt w:val="bullet"/>
+      <w:lvlText w:val=""/>
+      <w:lvlJc w:val="left"/>
+      <w:pPr>
+        <w:ind w:left="5040" w:hanging="360"/>
+      </w:pPr>
+      <w:rPr>
+        <w:rFonts w:ascii="Symbol" w:hAnsi="Symbol" w:hint="default"/>
+      </w:rPr>
+    </w:lvl>
+    <w:lvl w:ilvl="7" w:tplc="04090003" w:tentative="1">
+      <w:start w:val="1"/>
+      <w:numFmt w:val="bullet"/>
+      <w:lvlText w:val="o"/>
+      <w:lvlJc w:val="left"/>
+      <w:pPr>
+        <w:ind w:left="5760" w:hanging="360"/>
+      </w:pPr>
+      <w:rPr>
+        <w:rFonts w:ascii="Courier New" w:hAnsi="Courier New" w:cs="Courier New" w:hint="default"/>
+      </w:rPr>
+    </w:lvl>
+    <w:lvl w:ilvl="8" w:tplc="04090005" w:tentative="1">
+      <w:start w:val="1"/>
+      <w:numFmt w:val="bullet"/>
+      <w:lvlText w:val=""/>
+      <w:lvlJc w:val="left"/>
+      <w:pPr>
+        <w:ind w:left="6480" w:hanging="360"/>
+      </w:pPr>
+      <w:rPr>
+        <w:rFonts w:ascii="Wingdings" w:hAnsi="Wingdings" w:hint="default"/>
+      </w:rPr>
+    </w:lvl>
+  </w:abstractNum>
+  <w:abstractNum w:abstractNumId="3" w15:restartNumberingAfterBreak="0">
     <w:nsid w:val="5A3B635F"/>
     <w:multiLevelType w:val="hybridMultilevel"/>
     <w:tmpl w:val="63F41C62"/>
@@ -1273,6 +1886,15 @@
     </w:lvl>
   </w:abstractNum>
   <w:num w:numId="1">
+    <w:abstractNumId w:val="3"/>
+  </w:num>
+  <w:num w:numId="2">
+    <w:abstractNumId w:val="1"/>
+  </w:num>
+  <w:num w:numId="3">
+    <w:abstractNumId w:val="2"/>
+  </w:num>
+  <w:num w:numId="4">
     <w:abstractNumId w:val="0"/>
   </w:num>
 </w:numbering>
@@ -2036,7 +2658,7 @@
 </file>
 
 <file path=customXml/itemProps1.xml><?xml version="1.0" encoding="utf-8"?>
-<ds:datastoreItem xmlns:ds="http://schemas.openxmlformats.org/officeDocument/2006/customXml" ds:itemID="{16276EE7-0662-AE46-92A0-215A2EC25213}">
+<ds:datastoreItem xmlns:ds="http://schemas.openxmlformats.org/officeDocument/2006/customXml" ds:itemID="{65A1580B-BD01-5B49-96E5-0B00AA0139C2}">
   <ds:schemaRefs>
     <ds:schemaRef ds:uri="http://schemas.openxmlformats.org/officeDocument/2006/bibliography"/>
   </ds:schemaRefs>

</xml_diff>

<commit_message>
updated manuscript, results, and additional notes.
</commit_message>
<xml_diff>
--- a/manuscript/MethodsOutline.docx
+++ b/manuscript/MethodsOutline.docx
@@ -12,485 +12,96 @@
         <w:rPr>
           <w:b/>
         </w:rPr>
-        <w:t>Intro</w:t>
-      </w:r>
-    </w:p>
-    <w:p>
-      <w:r>
-        <w:rPr>
+        <w:t>Methods</w:t>
+      </w:r>
+    </w:p>
+    <w:p/>
+    <w:p>
+      <w:pPr>
+        <w:rPr>
+          <w:b/>
+        </w:rPr>
+      </w:pPr>
+      <w:r>
+        <w:rPr>
+          <w:b/>
+        </w:rPr>
+        <w:t>S</w:t>
+      </w:r>
+      <w:r>
+        <w:rPr>
+          <w:b/>
+        </w:rPr>
+        <w:t>ubjects</w:t>
+      </w:r>
+      <w:r>
+        <w:rPr>
+          <w:b/>
+        </w:rPr>
+        <w:t xml:space="preserve">, whole genome sequencing and </w:t>
+      </w:r>
+      <w:r>
+        <w:rPr>
+          <w:b/>
           <w:i/>
         </w:rPr>
-        <w:t>De novo</w:t>
-      </w:r>
-      <w:r>
-        <w:t xml:space="preserve"> variants</w:t>
-      </w:r>
-    </w:p>
-    <w:p>
-      <w:pPr>
-        <w:pStyle w:val="ListParagraph"/>
-        <w:numPr>
-          <w:ilvl w:val="0"/>
-          <w:numId w:val="2"/>
-        </w:numPr>
-      </w:pPr>
-      <w:r>
-        <w:t>New variants in the offspring that are not in the parents</w:t>
-      </w:r>
-    </w:p>
-    <w:p>
-      <w:pPr>
-        <w:pStyle w:val="ListParagraph"/>
-        <w:numPr>
-          <w:ilvl w:val="0"/>
-          <w:numId w:val="2"/>
-        </w:numPr>
-      </w:pPr>
-      <w:r>
-        <w:t>Fundamental to evolution and important for disease pathogenesis</w:t>
-      </w:r>
-    </w:p>
-    <w:p>
-      <w:pPr>
-        <w:pStyle w:val="ListParagraph"/>
-        <w:numPr>
-          <w:ilvl w:val="0"/>
-          <w:numId w:val="2"/>
-        </w:numPr>
-      </w:pPr>
-      <w:r>
-        <w:t>Understanding how DNVs arise has impacts on evolution, reproductive decision-making, knowledge of disease pathogenesis, and predictions mutagenic somatic events (i.e., not germline). Models of DNVs provide</w:t>
-      </w:r>
-    </w:p>
-    <w:p>
-      <w:pPr>
-        <w:pStyle w:val="ListParagraph"/>
-        <w:numPr>
-          <w:ilvl w:val="0"/>
-          <w:numId w:val="2"/>
-        </w:numPr>
-      </w:pPr>
-      <w:r>
-        <w:t>One method for understanding DNVs is assigning them to a parent of origin. This improves our understanding because the biology of sperm and oocytes is vastly different.</w:t>
-      </w:r>
-    </w:p>
-    <w:p>
-      <w:pPr>
-        <w:pStyle w:val="ListParagraph"/>
-        <w:numPr>
-          <w:ilvl w:val="0"/>
-          <w:numId w:val="2"/>
-        </w:numPr>
-      </w:pPr>
-      <w:r>
-        <w:t>Both spermatogonia and oocytes undergo approximately ~20 cell divisions as primordial germ cells before puberty</w:t>
-      </w:r>
-    </w:p>
-    <w:p>
-      <w:pPr>
-        <w:pStyle w:val="ListParagraph"/>
-        <w:numPr>
-          <w:ilvl w:val="0"/>
-          <w:numId w:val="2"/>
-        </w:numPr>
-      </w:pPr>
-      <w:r>
-        <w:t xml:space="preserve">After puberty sperm continuously undergoes mitosis, while oocytes are stable cells. Furthermore, both occupy different environments. </w:t>
-      </w:r>
-      <w:r>
-        <w:t>Teasing apart the mutagenic properties of stable vs labile cells has important implications for non-germline cell types.</w:t>
-      </w:r>
-    </w:p>
-    <w:p>
-      <w:pPr>
-        <w:pStyle w:val="ListParagraph"/>
-        <w:numPr>
-          <w:ilvl w:val="0"/>
-          <w:numId w:val="2"/>
-        </w:numPr>
-      </w:pPr>
-      <w:r>
-        <w:t>Review introduction</w:t>
-      </w:r>
-      <w:r>
-        <w:t>s</w:t>
-      </w:r>
-      <w:r>
-        <w:t>/conclusions</w:t>
+        <w:t>de novo</w:t>
+      </w:r>
+      <w:r>
+        <w:rPr>
+          <w:b/>
+        </w:rPr>
+        <w:t xml:space="preserve"> variant calling</w:t>
+      </w:r>
+    </w:p>
+    <w:p>
+      <w:pPr>
+        <w:ind w:firstLine="720"/>
+      </w:pPr>
+      <w:r>
+        <w:t xml:space="preserve">Patients and parents </w:t>
+      </w:r>
+      <w:r>
+        <w:t>(</w:t>
+      </w:r>
+      <w:r>
+        <w:rPr>
+          <w:i/>
+        </w:rPr>
+        <w:t>i.e.</w:t>
+      </w:r>
+      <w:r>
+        <w:t xml:space="preserve">, trios) </w:t>
+      </w:r>
+      <w:r>
+        <w:t>were enrolled in the Pediatric Cardiac Genomics Consortium (PCGC) Congenital Heart Disease Network Study (CHD GENES: ClinicalTrials.gov identifier NCT01196182).</w:t>
+      </w:r>
+      <w:r>
+        <w:fldChar w:fldCharType="begin" w:fldLock="1"/>
+      </w:r>
+      <w:r>
+        <w:instrText>ADDIN CSL_CITATION {"citationItems":[{"id":"ITEM-1","itemData":{"DOI":"10.1161/CIRCRESAHA.111.300297","ISSN":"1524-4571","PMID":"23410879","abstract":"Congenital heart defects (CHD) are the leading cause of infant mortality among birth defects, and later morbidities and premature mortality remain problematic. Although genetic factors contribute significantly to cause CHD, specific genetic lesions are unknown for most patients. The National Heart, Lung, and Blood Institute-funded Pediatric Cardiac Genomics Consortium established the Congenital Heart Disease Genetic Network Study to investigate relationships between genetic factors, clinical features, and outcomes in CHD. The Pediatric Cardiac Genomics Consortium comprises 6 main and 4 satellite sites at which subjects are recruited, and medical data and biospecimens (blood, saliva, cardiovascular tissue) are collected. Core infrastructure includes an administrative/data-coordinating center, biorepository, data hub, and core laboratories (genotyping, whole-exome sequencing, candidate gene evaluation, and variant confirmation). Eligibility includes all forms of CHD. Annual follow-up is obtained for probands &lt;1-year-old. Parents are enrolled whenever available. Enrollment from December 2010 to June 2012 comprised 3772 probands. One or both parents were enrolled for 72% of probands. Proband median age is 5.5 years. The one third enrolled at age &lt;1 year are contacted annually for follow-up information. The distribution of CHD favors more complex lesions. Approximately, 11% of probands have a genetic diagnosis. Adequate DNA is available from 97% and 91% of blood and saliva samples, respectively. Genomic analyses of probands with heterotaxy, atrial septal defects, conotruncal, and left ventricular outflow tract obstructive lesions are underway. The scientific community's use of Pediatric Cardiac Genomics Consortium resources is welcome.","author":[{"dropping-particle":"","family":"Gelb","given":"Bruce","non-dropping-particle":"","parse-names":false,"suffix":""},{"dropping-particle":"","family":"Brueckner","given":"Martina","non-dropping-particle":"","parse-names":false,"suffix":""},{"dropping-particle":"","family":"Chung","given":"Wendy","non-dropping-particle":"","parse-names":false,"suffix":""},{"dropping-particle":"","family":"Goldmuntz","given":"Elizabeth","non-dropping-particle":"","parse-names":false,"suffix":""},{"dropping-particle":"","family":"Kaltman","given":"Jonathan","non-dropping-particle":"","parse-names":false,"suffix":""},{"dropping-particle":"","family":"Kaski","given":"Juan Pablo","non-dropping-particle":"","parse-names":false,"suffix":""},{"dropping-particle":"","family":"Kim","given":"Richard","non-dropping-particle":"","parse-names":false,"suffix":""},{"dropping-particle":"","family":"Kline","given":"Jennie","non-dropping-particle":"","parse-names":false,"suffix":""},{"dropping-particle":"","family":"Mercer-Rosa","given":"Laura","non-dropping-particle":"","parse-names":false,"suffix":""},{"dropping-particle":"","family":"Porter","given":"George","non-dropping-particle":"","parse-names":false,"suffix":""},{"dropping-particle":"","family":"Roberts","given":"Amy","non-dropping-particle":"","parse-names":false,"suffix":""},{"dropping-particle":"","family":"Rosenberg","given":"Ellen","non-dropping-particle":"","parse-names":false,"suffix":""},{"dropping-particle":"","family":"Seiden","given":"Howard","non-dropping-particle":"","parse-names":false,"suffix":""},{"dropping-particle":"","family":"Seidman","given":"Christine","non-dropping-particle":"","parse-names":false,"suffix":""},{"dropping-particle":"","family":"Sleeper","given":"Lynn","non-dropping-particle":"","parse-names":false,"suffix":""},{"dropping-particle":"","family":"Tennstedt","given":"Sharon","non-dropping-particle":"","parse-names":false,"suffix":""},{"dropping-particle":"","family":"Schramm","given":"Charlene","non-dropping-particle":"","parse-names":false,"suffix":""},{"dropping-particle":"","family":"Burns","given":"Kristin","non-dropping-particle":"","parse-names":false,"suffix":""},{"dropping-particle":"","family":"Pearson","given":"Gail","non-dropping-particle":"","parse-names":false,"suffix":""}],"container-title":"Circulation research","id":"ITEM-1","issue":"4","issued":{"date-parts":[["2013","3","15"]]},"page":"698-706","title":"The Congenital Heart Disease Genetic Network Study: rationale, design, and early results.","type":"article-journal","volume":"112"},"uris":["http://www.mendeley.com/documents/?uuid=0bd894d8-95aa-4336-8976-e73a2cc17e33"]}],"mendeley":{"formattedCitation":"&lt;sup&gt;1&lt;/sup&gt;","plainTextFormattedCitation":"1","previouslyFormattedCitation":"&lt;sup&gt;5&lt;/sup&gt;"},"properties":{"noteIndex":0},"schema":"https://github.com/citation-style-language/schema/raw/master/csl-citation.json"}</w:instrText>
+      </w:r>
+      <w:r>
+        <w:fldChar w:fldCharType="separate"/>
+      </w:r>
+      <w:r>
+        <w:rPr>
+          <w:noProof/>
+          <w:vertAlign w:val="superscript"/>
+        </w:rPr>
+        <w:t>1</w:t>
+      </w:r>
+      <w:r>
+        <w:fldChar w:fldCharType="end"/>
+      </w:r>
+      <w:r>
+        <w:t xml:space="preserve"> The protocols were approved by the Institutional Review Boards of Boston’s Children’s Hospital, Brigham and Women’s Hospital, Children’s Hospital of Los Angeles, Children’s Hospital of</w:t>
       </w:r>
       <w:bookmarkStart w:id="0" w:name="_GoBack"/>
       <w:bookmarkEnd w:id="0"/>
       <w:r>
-        <w:t xml:space="preserve"> of recent </w:t>
-      </w:r>
-      <w:r>
-        <w:rPr>
-          <w:i/>
-        </w:rPr>
-        <w:t>de novo</w:t>
-      </w:r>
-      <w:r>
-        <w:t xml:space="preserve"> variant papers!</w:t>
-      </w:r>
-    </w:p>
-    <w:p/>
-    <w:p>
-      <w:r>
-        <w:rPr>
-          <w:i/>
-        </w:rPr>
-        <w:t>De novo</w:t>
-      </w:r>
-      <w:r>
-        <w:t xml:space="preserve"> variant phasing</w:t>
-      </w:r>
-    </w:p>
-    <w:p>
-      <w:pPr>
-        <w:pStyle w:val="ListParagraph"/>
-        <w:numPr>
-          <w:ilvl w:val="0"/>
-          <w:numId w:val="3"/>
-        </w:numPr>
-      </w:pPr>
-      <w:r>
-        <w:t>In order to determine if a de novo variant arose in sperm or oocyte, they have to be phased (i.e., assigned) to the parent of origin</w:t>
-      </w:r>
-    </w:p>
-    <w:p>
-      <w:pPr>
-        <w:pStyle w:val="ListParagraph"/>
-        <w:numPr>
-          <w:ilvl w:val="0"/>
-          <w:numId w:val="3"/>
-        </w:numPr>
-      </w:pPr>
-      <w:r>
-        <w:t>Two methods for phasing DNVs</w:t>
-      </w:r>
-    </w:p>
-    <w:p>
-      <w:pPr>
-        <w:pStyle w:val="ListParagraph"/>
-        <w:numPr>
-          <w:ilvl w:val="0"/>
-          <w:numId w:val="3"/>
-        </w:numPr>
-      </w:pPr>
-      <w:r>
-        <w:t>Three-generation haplotype phasing</w:t>
-      </w:r>
-    </w:p>
-    <w:p>
-      <w:pPr>
-        <w:pStyle w:val="ListParagraph"/>
-        <w:numPr>
-          <w:ilvl w:val="1"/>
-          <w:numId w:val="3"/>
-        </w:numPr>
-      </w:pPr>
-      <w:r>
-        <w:t>Phases x% of DNVs</w:t>
-      </w:r>
-    </w:p>
-    <w:p>
-      <w:pPr>
-        <w:pStyle w:val="ListParagraph"/>
-        <w:numPr>
-          <w:ilvl w:val="1"/>
-          <w:numId w:val="3"/>
-        </w:numPr>
-      </w:pPr>
-      <w:r>
-        <w:t>Requires sequencing of offspring of the person to whom the DNV is assigned, which is not possible for anyone who has not had children and difficult to collect larger families.</w:t>
-      </w:r>
-    </w:p>
-    <w:p>
-      <w:pPr>
-        <w:pStyle w:val="ListParagraph"/>
-        <w:numPr>
-          <w:ilvl w:val="0"/>
-          <w:numId w:val="3"/>
-        </w:numPr>
-      </w:pPr>
-      <w:r>
-        <w:t>Read-based phasing</w:t>
-      </w:r>
-    </w:p>
-    <w:p>
-      <w:pPr>
-        <w:pStyle w:val="ListParagraph"/>
-        <w:numPr>
-          <w:ilvl w:val="1"/>
-          <w:numId w:val="3"/>
-        </w:numPr>
-      </w:pPr>
-      <w:r>
-        <w:t>identifying heterozygous variants on the same read that are uniquely inherited from mom or dad</w:t>
-      </w:r>
-    </w:p>
-    <w:p>
-      <w:pPr>
-        <w:pStyle w:val="ListParagraph"/>
-        <w:numPr>
-          <w:ilvl w:val="1"/>
-          <w:numId w:val="3"/>
-        </w:numPr>
-      </w:pPr>
-      <w:r>
-        <w:t>Phases x% of DNVs with Illumina</w:t>
-      </w:r>
-    </w:p>
-    <w:p>
-      <w:pPr>
-        <w:pStyle w:val="ListParagraph"/>
-        <w:numPr>
-          <w:ilvl w:val="1"/>
-          <w:numId w:val="3"/>
-        </w:numPr>
-      </w:pPr>
-      <w:r>
-        <w:t>Limitation: read length</w:t>
-      </w:r>
-    </w:p>
-    <w:p>
-      <w:pPr>
-        <w:pStyle w:val="ListParagraph"/>
-        <w:numPr>
-          <w:ilvl w:val="1"/>
-          <w:numId w:val="3"/>
-        </w:numPr>
-      </w:pPr>
-      <w:r>
-        <w:t xml:space="preserve">Here we </w:t>
-      </w:r>
-      <w:r>
-        <w:t>use long-read technology to phase DNVs that were original identified with short-read sequencing</w:t>
-      </w:r>
-    </w:p>
-    <w:p/>
-    <w:p>
-      <w:r>
-        <w:t xml:space="preserve">Patterns of </w:t>
-      </w:r>
-      <w:r>
-        <w:rPr>
-          <w:i/>
-        </w:rPr>
-        <w:t>de novo</w:t>
-      </w:r>
-      <w:r>
-        <w:t xml:space="preserve"> SNVs and indels</w:t>
-      </w:r>
-    </w:p>
-    <w:p>
-      <w:pPr>
-        <w:pStyle w:val="ListParagraph"/>
-        <w:numPr>
-          <w:ilvl w:val="0"/>
-          <w:numId w:val="4"/>
-        </w:numPr>
-      </w:pPr>
-      <w:r>
-        <w:t xml:space="preserve">What is known about germline </w:t>
-      </w:r>
-      <w:r>
-        <w:rPr>
-          <w:i/>
-        </w:rPr>
-        <w:t>de novo</w:t>
-      </w:r>
-      <w:r>
-        <w:t xml:space="preserve"> SNVs?</w:t>
-      </w:r>
-    </w:p>
-    <w:p>
-      <w:pPr>
-        <w:pStyle w:val="ListParagraph"/>
-        <w:numPr>
-          <w:ilvl w:val="1"/>
-          <w:numId w:val="4"/>
-        </w:numPr>
-      </w:pPr>
-      <w:r>
-        <w:t>Review results</w:t>
-      </w:r>
-    </w:p>
-    <w:p>
-      <w:pPr>
-        <w:pStyle w:val="ListParagraph"/>
-        <w:numPr>
-          <w:ilvl w:val="0"/>
-          <w:numId w:val="4"/>
-        </w:numPr>
-      </w:pPr>
-      <w:r>
-        <w:t xml:space="preserve">What is known about germline </w:t>
-      </w:r>
-      <w:r>
-        <w:rPr>
-          <w:i/>
-        </w:rPr>
-        <w:t>de novo</w:t>
-      </w:r>
-      <w:r>
-        <w:t xml:space="preserve"> indels?</w:t>
-      </w:r>
-    </w:p>
-    <w:p/>
-    <w:p>
-      <w:r>
-        <w:t>Here</w:t>
-      </w:r>
-      <w:r>
-        <w:t xml:space="preserve">, we perform the first long-read phasing of </w:t>
-      </w:r>
-      <w:r>
-        <w:rPr>
-          <w:i/>
-        </w:rPr>
-        <w:t>de novo</w:t>
-      </w:r>
-      <w:r>
-        <w:t xml:space="preserve"> variants, replicate previous findings with </w:t>
-      </w:r>
-      <w:r>
-        <w:rPr>
-          <w:i/>
-        </w:rPr>
-        <w:t>de novo</w:t>
-      </w:r>
-      <w:r>
-        <w:t xml:space="preserve"> SNVs, and define the mutagenic properties of </w:t>
-      </w:r>
-      <w:r>
-        <w:rPr>
-          <w:i/>
-        </w:rPr>
-        <w:t xml:space="preserve">de novo </w:t>
-      </w:r>
-      <w:r>
-        <w:t>insertions and deletions (indels)</w:t>
-      </w:r>
-      <w:r>
-        <w:t>.</w:t>
-      </w:r>
-    </w:p>
-    <w:p>
-      <w:pPr>
-        <w:rPr>
-          <w:b/>
-        </w:rPr>
-      </w:pPr>
-    </w:p>
-    <w:p>
-      <w:pPr>
-        <w:rPr>
-          <w:b/>
-        </w:rPr>
-      </w:pPr>
-      <w:r>
-        <w:rPr>
-          <w:b/>
-        </w:rPr>
-        <w:lastRenderedPageBreak/>
-        <w:t>Methods</w:t>
-      </w:r>
-    </w:p>
-    <w:p/>
-    <w:p>
-      <w:pPr>
-        <w:rPr>
-          <w:b/>
-        </w:rPr>
-      </w:pPr>
-      <w:r>
-        <w:rPr>
-          <w:b/>
-        </w:rPr>
-        <w:t>S</w:t>
-      </w:r>
-      <w:r>
-        <w:rPr>
-          <w:b/>
-        </w:rPr>
-        <w:t>ubjects</w:t>
-      </w:r>
-      <w:r>
-        <w:rPr>
-          <w:b/>
-        </w:rPr>
-        <w:t>, w</w:t>
-      </w:r>
-      <w:r>
-        <w:rPr>
-          <w:b/>
-        </w:rPr>
-        <w:t xml:space="preserve">hole genome sequencing and </w:t>
-      </w:r>
-      <w:r>
-        <w:rPr>
-          <w:b/>
-          <w:i/>
-        </w:rPr>
-        <w:t>de novo</w:t>
-      </w:r>
-      <w:r>
-        <w:rPr>
-          <w:b/>
-        </w:rPr>
-        <w:t xml:space="preserve"> variant calling</w:t>
-      </w:r>
-    </w:p>
-    <w:p>
-      <w:pPr>
-        <w:ind w:firstLine="720"/>
-      </w:pPr>
-      <w:r>
-        <w:t xml:space="preserve">Patients and parents </w:t>
-      </w:r>
-      <w:r>
-        <w:t>(</w:t>
-      </w:r>
-      <w:r>
-        <w:rPr>
-          <w:i/>
-        </w:rPr>
-        <w:t>i.e.</w:t>
-      </w:r>
-      <w:r>
-        <w:t xml:space="preserve">, trios) </w:t>
-      </w:r>
-      <w:r>
-        <w:t>were enrolled in the Pediatric Cardiac Genomics Consortium (PCGC)</w:t>
-      </w:r>
-      <w:r>
-        <w:t xml:space="preserve"> </w:t>
-      </w:r>
-      <w:r>
-        <w:t>Congenital Heart Disease Network Study (CHD GENES: ClinicalTrials.gov identifier NCT01196182).</w:t>
-      </w:r>
-      <w:r>
-        <w:fldChar w:fldCharType="begin" w:fldLock="1"/>
-      </w:r>
-      <w:r>
-        <w:instrText>ADDIN CSL_CITATION {"citationItems":[{"id":"ITEM-1","itemData":{"DOI":"10.1161/CIRCRESAHA.111.300297","ISSN":"1524-4571","PMID":"23410879","abstract":"Congenital heart defects (CHD) are the leading cause of infant mortality among birth defects, and later morbidities and premature mortality remain problematic. Although genetic factors contribute significantly to cause CHD, specific genetic lesions are unknown for most patients. The National Heart, Lung, and Blood Institute-funded Pediatric Cardiac Genomics Consortium established the Congenital Heart Disease Genetic Network Study to investigate relationships between genetic factors, clinical features, and outcomes in CHD. The Pediatric Cardiac Genomics Consortium comprises 6 main and 4 satellite sites at which subjects are recruited, and medical data and biospecimens (blood, saliva, cardiovascular tissue) are collected. Core infrastructure includes an administrative/data-coordinating center, biorepository, data hub, and core laboratories (genotyping, whole-exome sequencing, candidate gene evaluation, and variant confirmation). Eligibility includes all forms of CHD. Annual follow-up is obtained for probands &lt;1-year-old. Parents are enrolled whenever available. Enrollment from December 2010 to June 2012 comprised 3772 probands. One or both parents were enrolled for 72% of probands. Proband median age is 5.5 years. The one third enrolled at age &lt;1 year are contacted annually for follow-up information. The distribution of CHD favors more complex lesions. Approximately, 11% of probands have a genetic diagnosis. Adequate DNA is available from 97% and 91% of blood and saliva samples, respectively. Genomic analyses of probands with heterotaxy, atrial septal defects, conotruncal, and left ventricular outflow tract obstructive lesions are underway. The scientific community's use of Pediatric Cardiac Genomics Consortium resources is welcome.","author":[{"dropping-particle":"","family":"Gelb","given":"Bruce","non-dropping-particle":"","parse-names":false,"suffix":""},{"dropping-particle":"","family":"Brueckner","given":"Martina","non-dropping-particle":"","parse-names":false,"suffix":""},{"dropping-particle":"","family":"Chung","given":"Wendy","non-dropping-particle":"","parse-names":false,"suffix":""},{"dropping-particle":"","family":"Goldmuntz","given":"Elizabeth","non-dropping-particle":"","parse-names":false,"suffix":""},{"dropping-particle":"","family":"Kaltman","given":"Jonathan","non-dropping-particle":"","parse-names":false,"suffix":""},{"dropping-particle":"","family":"Kaski","given":"Juan Pablo","non-dropping-particle":"","parse-names":false,"suffix":""},{"dropping-particle":"","family":"Kim","given":"Richard","non-dropping-particle":"","parse-names":false,"suffix":""},{"dropping-particle":"","family":"Kline","given":"Jennie","non-dropping-particle":"","parse-names":false,"suffix":""},{"dropping-particle":"","family":"Mercer-Rosa","given":"Laura","non-dropping-particle":"","parse-names":false,"suffix":""},{"dropping-particle":"","family":"Porter","given":"George","non-dropping-particle":"","parse-names":false,"suffix":""},{"dropping-particle":"","family":"Roberts","given":"Amy","non-dropping-particle":"","parse-names":false,"suffix":""},{"dropping-particle":"","family":"Rosenberg","given":"Ellen","non-dropping-particle":"","parse-names":false,"suffix":""},{"dropping-particle":"","family":"Seiden","given":"Howard","non-dropping-particle":"","parse-names":false,"suffix":""},{"dropping-particle":"","family":"Seidman","given":"Christine","non-dropping-particle":"","parse-names":false,"suffix":""},{"dropping-particle":"","family":"Sleeper","given":"Lynn","non-dropping-particle":"","parse-names":false,"suffix":""},{"dropping-particle":"","family":"Tennstedt","given":"Sharon","non-dropping-particle":"","parse-names":false,"suffix":""},{"dropping-particle":"","family":"Schramm","given":"Charlene","non-dropping-particle":"","parse-names":false,"suffix":""},{"dropping-particle":"","family":"Burns","given":"Kristin","non-dropping-particle":"","parse-names":false,"suffix":""},{"dropping-particle":"","family":"Pearson","given":"Gail","non-dropping-particle":"","parse-names":false,"suffix":""}],"container-title":"Circulation research","id":"ITEM-1","issue":"4","issued":{"date-parts":[["2013","3","15"]]},"page":"698-706","title":"The Congenital Heart Disease Genetic Network Study: rationale, design, and early results.","type":"article-journal","volume":"112"},"uris":["http://www.mendeley.com/documents/?uuid=0bd894d8-95aa-4336-8976-e73a2cc17e33"]}],"mendeley":{"formattedCitation":"&lt;sup&gt;1&lt;/sup&gt;","plainTextFormattedCitation":"1","previouslyFormattedCitation":"&lt;sup&gt;1&lt;/sup&gt;"},"properties":{"noteIndex":0},"schema":"https://github.com/citation-style-language/schema/raw/master/csl-citation.json"}</w:instrText>
-      </w:r>
-      <w:r>
-        <w:fldChar w:fldCharType="separate"/>
-      </w:r>
-      <w:r>
-        <w:rPr>
-          <w:noProof/>
-          <w:vertAlign w:val="superscript"/>
-        </w:rPr>
-        <w:t>1</w:t>
-      </w:r>
-      <w:r>
-        <w:fldChar w:fldCharType="end"/>
-      </w:r>
-      <w:r>
-        <w:t xml:space="preserve"> The protocols were approved by the Institutional Review Boards of Boston’s Children’s Hospital, Brigham and Women’s Hospital, Children’s Hospital of Los Angeles, Children’s Hospital of Philadelphia, Columbia University Medical Center, Great Ormond Street Hospital, Icahn School of Medicine at Mount Sinai, Rochester School of Medicine and Dentistry, Steven and Alexandra Cohen Children’s Medical Center of New York, and Yale School of Medicine. All subjects or their parents provided informed consent.</w:t>
+        <w:t xml:space="preserve"> Philadelphia, Columbia University Medical Center, Great Ormond Street Hospital, Icahn School of Medicine at Mount Sinai, Rochester School of Medicine and Dentistry, Steven and Alexandra Cohen Children’s Medical Center of New York, and Yale School of Medicine. All subjects or their parents provided informed consent.</w:t>
       </w:r>
     </w:p>
     <w:p>
@@ -606,7 +217,7 @@
         <w:fldChar w:fldCharType="begin" w:fldLock="1"/>
       </w:r>
       <w:r>
-        <w:instrText>ADDIN CSL_CITATION {"citationItems":[{"id":"ITEM-1","itemData":{"DOI":"10.1101/085050","abstract":"Read-based phasing allows to reconstruct the haplotype structure of a sample purely from sequencing reads. While phasing is a required step for answering questions about population genetics, compound heterozygosity, and to aid in clinical decision making, there has been a lack of an accurate, usable and standards-based software. WhatsHap is a production-ready tool for highly accurate read-based phasing. It was designed from the beginning to leverage third-generation sequencing technologies, whose long reads can span many variants and are therefore ideal for phasing. WhatsHap works also well with second-generation data, is easy to use and will phase not only SNVs, but also indels and other variants. It is unique in its ability to combine read-based with genetic phasing, allowing to further improve accuracy if multiple related samples are provided.","author":[{"dropping-particle":"","family":"Martin","given":"Marcel","non-dropping-particle":"","parse-names":false,"suffix":""},{"dropping-particle":"","family":"Patterson","given":"Murray","non-dropping-particle":"","parse-names":false,"suffix":""},{"dropping-particle":"","family":"Garg","given":"Shilpa","non-dropping-particle":"","parse-names":false,"suffix":""},{"dropping-particle":"","family":"Fischer","given":"Sarah O.","non-dropping-particle":"","parse-names":false,"suffix":""},{"dropping-particle":"","family":"Pisanti","given":"Nadia","non-dropping-particle":"","parse-names":false,"suffix":""},{"dropping-particle":"","family":"Klau","given":"Gunnar W.","non-dropping-particle":"","parse-names":false,"suffix":""},{"dropping-particle":"","family":"Schoenhuth","given":"Alexander","non-dropping-particle":"","parse-names":false,"suffix":""},{"dropping-particle":"","family":"Marschall","given":"Tobias","non-dropping-particle":"","parse-names":false,"suffix":""}],"container-title":"bioRxiv","id":"ITEM-1","issued":{"date-parts":[["2016","11","14"]]},"page":"085050","publisher":"Cold Spring Harbor Laboratory","title":"WhatsHap: fast and accurate read-based phasing","type":"article-journal"},"uris":["http://www.mendeley.com/documents/?uuid=f13fa170-28b4-3340-81ba-b61e8e5fae46"]}],"mendeley":{"formattedCitation":"&lt;sup&gt;2&lt;/sup&gt;","plainTextFormattedCitation":"2"},"properties":{"noteIndex":0},"schema":"https://github.com/citation-style-language/schema/raw/master/csl-citation.json"}</w:instrText>
+        <w:instrText>ADDIN CSL_CITATION {"citationItems":[{"id":"ITEM-1","itemData":{"DOI":"10.1101/085050","abstract":"Read-based phasing allows to reconstruct the haplotype structure of a sample purely from sequencing reads. While phasing is a required step for answering questions about population genetics, compound heterozygosity, and to aid in clinical decision making, there has been a lack of an accurate, usable and standards-based software. WhatsHap is a production-ready tool for highly accurate read-based phasing. It was designed from the beginning to leverage third-generation sequencing technologies, whose long reads can span many variants and are therefore ideal for phasing. WhatsHap works also well with second-generation data, is easy to use and will phase not only SNVs, but also indels and other variants. It is unique in its ability to combine read-based with genetic phasing, allowing to further improve accuracy if multiple related samples are provided.","author":[{"dropping-particle":"","family":"Martin","given":"Marcel","non-dropping-particle":"","parse-names":false,"suffix":""},{"dropping-particle":"","family":"Patterson","given":"Murray","non-dropping-particle":"","parse-names":false,"suffix":""},{"dropping-particle":"","family":"Garg","given":"Shilpa","non-dropping-particle":"","parse-names":false,"suffix":""},{"dropping-particle":"","family":"Fischer","given":"Sarah O.","non-dropping-particle":"","parse-names":false,"suffix":""},{"dropping-particle":"","family":"Pisanti","given":"Nadia","non-dropping-particle":"","parse-names":false,"suffix":""},{"dropping-particle":"","family":"Klau","given":"Gunnar W.","non-dropping-particle":"","parse-names":false,"suffix":""},{"dropping-particle":"","family":"Schoenhuth","given":"Alexander","non-dropping-particle":"","parse-names":false,"suffix":""},{"dropping-particle":"","family":"Marschall","given":"Tobias","non-dropping-particle":"","parse-names":false,"suffix":""}],"container-title":"bioRxiv","id":"ITEM-1","issued":{"date-parts":[["2016","11","14"]]},"page":"085050","publisher":"Cold Spring Harbor Laboratory","title":"WhatsHap: fast and accurate read-based phasing","type":"article-journal"},"uris":["http://www.mendeley.com/documents/?uuid=f13fa170-28b4-3340-81ba-b61e8e5fae46"]}],"mendeley":{"formattedCitation":"&lt;sup&gt;2&lt;/sup&gt;","plainTextFormattedCitation":"2","previouslyFormattedCitation":"&lt;sup&gt;6&lt;/sup&gt;"},"properties":{"noteIndex":0},"schema":"https://github.com/citation-style-language/schema/raw/master/csl-citation.json"}</w:instrText>
       </w:r>
       <w:r>
         <w:fldChar w:fldCharType="separate"/>
@@ -734,7 +345,7 @@
         <w:fldChar w:fldCharType="begin" w:fldLock="1"/>
       </w:r>
       <w:r>
-        <w:instrText>ADDIN CSL_CITATION {"citationItems":[{"id":"ITEM-1","itemData":{"DOI":"10.1038/nbt.1754","ISSN":"1546-1696","PMID":"21221095","author":[{"dropping-particle":"","family":"Robinson","given":"James T","non-dropping-particle":"","parse-names":false,"suffix":""},{"dropping-particle":"","family":"Thorvaldsdóttir","given":"Helga","non-dropping-particle":"","parse-names":false,"suffix":""},{"dropping-particle":"","family":"Winckler","given":"Wendy","non-dropping-particle":"","parse-names":false,"suffix":""},{"dropping-particle":"","family":"Guttman","given":"Mitchell","non-dropping-particle":"","parse-names":false,"suffix":""},{"dropping-particle":"","family":"Lander","given":"Eric S","non-dropping-particle":"","parse-names":false,"suffix":""},{"dropping-particle":"","family":"Getz","given":"Gad","non-dropping-particle":"","parse-names":false,"suffix":""},{"dropping-particle":"","family":"Mesirov","given":"Jill P","non-dropping-particle":"","parse-names":false,"suffix":""}],"container-title":"Nature biotechnology","id":"ITEM-1","issue":"1","issued":{"date-parts":[["2011","1"]]},"page":"24-6","publisher":"Nature Publishing Group, a division of Macmillan Publishers Limited. All Rights Reserved.","title":"Integrative genomics viewer.","title-short":"Nat Biotech","type":"article-journal","volume":"29"},"uris":["http://www.mendeley.com/documents/?uuid=c90bcd59-0274-4242-b9d7-1f8afdb472e3"]}],"mendeley":{"formattedCitation":"&lt;sup&gt;3&lt;/sup&gt;","plainTextFormattedCitation":"3","previouslyFormattedCitation":"&lt;sup&gt;2&lt;/sup&gt;"},"properties":{"noteIndex":0},"schema":"https://github.com/citation-style-language/schema/raw/master/csl-citation.json"}</w:instrText>
+        <w:instrText>ADDIN CSL_CITATION {"citationItems":[{"id":"ITEM-1","itemData":{"DOI":"10.1038/nbt.1754","ISSN":"1546-1696","PMID":"21221095","author":[{"dropping-particle":"","family":"Robinson","given":"James T","non-dropping-particle":"","parse-names":false,"suffix":""},{"dropping-particle":"","family":"Thorvaldsdóttir","given":"Helga","non-dropping-particle":"","parse-names":false,"suffix":""},{"dropping-particle":"","family":"Winckler","given":"Wendy","non-dropping-particle":"","parse-names":false,"suffix":""},{"dropping-particle":"","family":"Guttman","given":"Mitchell","non-dropping-particle":"","parse-names":false,"suffix":""},{"dropping-particle":"","family":"Lander","given":"Eric S","non-dropping-particle":"","parse-names":false,"suffix":""},{"dropping-particle":"","family":"Getz","given":"Gad","non-dropping-particle":"","parse-names":false,"suffix":""},{"dropping-particle":"","family":"Mesirov","given":"Jill P","non-dropping-particle":"","parse-names":false,"suffix":""}],"container-title":"Nature biotechnology","id":"ITEM-1","issue":"1","issued":{"date-parts":[["2011","1"]]},"page":"24-6","publisher":"Nature Publishing Group, a division of Macmillan Publishers Limited. All Rights Reserved.","title":"Integrative genomics viewer.","title-short":"Nat Biotech","type":"article-journal","volume":"29"},"uris":["http://www.mendeley.com/documents/?uuid=c90bcd59-0274-4242-b9d7-1f8afdb472e3"]}],"mendeley":{"formattedCitation":"&lt;sup&gt;3&lt;/sup&gt;","plainTextFormattedCitation":"3","previouslyFormattedCitation":"&lt;sup&gt;7&lt;/sup&gt;"},"properties":{"noteIndex":0},"schema":"https://github.com/citation-style-language/schema/raw/master/csl-citation.json"}</w:instrText>
       </w:r>
       <w:r>
         <w:fldChar w:fldCharType="separate"/>
@@ -2658,7 +2269,7 @@
 </file>
 
 <file path=customXml/itemProps1.xml><?xml version="1.0" encoding="utf-8"?>
-<ds:datastoreItem xmlns:ds="http://schemas.openxmlformats.org/officeDocument/2006/customXml" ds:itemID="{65A1580B-BD01-5B49-96E5-0B00AA0139C2}">
+<ds:datastoreItem xmlns:ds="http://schemas.openxmlformats.org/officeDocument/2006/customXml" ds:itemID="{40659F6B-5993-474F-BAAE-C51F5D7CB6DB}">
   <ds:schemaRefs>
     <ds:schemaRef ds:uri="http://schemas.openxmlformats.org/officeDocument/2006/bibliography"/>
   </ds:schemaRefs>

</xml_diff>